<commit_message>
minor changes in report
</commit_message>
<xml_diff>
--- a/F28DM GROUP 14 Report.docx
+++ b/F28DM GROUP 14 Report.docx
@@ -7,31 +7,37 @@
         <w:jc w:val="center"/>
         <w:rPr>
           <w:b/>
-          <w:sz w:val="44"/>
+          <w:sz w:val="36"/>
+          <w:szCs w:val="36"/>
         </w:rPr>
       </w:pPr>
       <w:bookmarkStart w:id="0" w:name="_top"/>
+      <w:bookmarkStart w:id="1" w:name="_GoBack"/>
       <w:bookmarkEnd w:id="0"/>
       <w:r>
         <w:rPr>
           <w:b/>
-          <w:sz w:val="44"/>
+          <w:sz w:val="36"/>
+          <w:szCs w:val="36"/>
         </w:rPr>
         <w:t>F28DM</w:t>
       </w:r>
     </w:p>
+    <w:bookmarkEnd w:id="1"/>
     <w:p>
       <w:pPr>
         <w:jc w:val="center"/>
         <w:rPr>
           <w:b/>
-          <w:sz w:val="44"/>
+          <w:sz w:val="36"/>
+          <w:szCs w:val="36"/>
         </w:rPr>
       </w:pPr>
       <w:r>
         <w:rPr>
           <w:b/>
-          <w:sz w:val="44"/>
+          <w:sz w:val="36"/>
+          <w:szCs w:val="36"/>
         </w:rPr>
         <w:t>Database Management Systems</w:t>
       </w:r>
@@ -41,13 +47,15 @@
         <w:jc w:val="center"/>
         <w:rPr>
           <w:b/>
-          <w:sz w:val="44"/>
+          <w:sz w:val="36"/>
+          <w:szCs w:val="36"/>
         </w:rPr>
       </w:pPr>
       <w:r>
         <w:rPr>
           <w:b/>
-          <w:sz w:val="44"/>
+          <w:sz w:val="36"/>
+          <w:szCs w:val="36"/>
         </w:rPr>
         <w:t>Group 14</w:t>
       </w:r>
@@ -57,15 +65,45 @@
         <w:jc w:val="center"/>
         <w:rPr>
           <w:b/>
-          <w:sz w:val="44"/>
-        </w:rPr>
-      </w:pPr>
+          <w:sz w:val="36"/>
+          <w:szCs w:val="36"/>
+        </w:rPr>
+      </w:pPr>
+      <w:proofErr w:type="spellStart"/>
       <w:r>
         <w:rPr>
           <w:b/>
-          <w:sz w:val="44"/>
-        </w:rPr>
-        <w:t>Ziyad Alrasbi, Ben Gardner, Hasan Kapadia, Mohaamed Ashab Uddin</w:t>
+          <w:sz w:val="36"/>
+          <w:szCs w:val="36"/>
+        </w:rPr>
+        <w:t>Ziyad</w:t>
+      </w:r>
+      <w:proofErr w:type="spellEnd"/>
+      <w:r>
+        <w:rPr>
+          <w:b/>
+          <w:sz w:val="36"/>
+          <w:szCs w:val="36"/>
+        </w:rPr>
+        <w:t xml:space="preserve"> </w:t>
+      </w:r>
+      <w:proofErr w:type="spellStart"/>
+      <w:r>
+        <w:rPr>
+          <w:b/>
+          <w:sz w:val="36"/>
+          <w:szCs w:val="36"/>
+        </w:rPr>
+        <w:t>Alrasbi</w:t>
+      </w:r>
+      <w:proofErr w:type="spellEnd"/>
+      <w:r>
+        <w:rPr>
+          <w:b/>
+          <w:sz w:val="36"/>
+          <w:szCs w:val="36"/>
+        </w:rPr>
+        <w:t xml:space="preserve">, Ben Gardner, </w:t>
       </w:r>
     </w:p>
     <w:p>
@@ -73,13 +111,69 @@
         <w:jc w:val="center"/>
         <w:rPr>
           <w:b/>
-          <w:sz w:val="48"/>
+          <w:sz w:val="36"/>
+          <w:szCs w:val="36"/>
         </w:rPr>
       </w:pPr>
       <w:r>
         <w:rPr>
           <w:b/>
-          <w:sz w:val="48"/>
+          <w:sz w:val="36"/>
+          <w:szCs w:val="36"/>
+        </w:rPr>
+        <w:t xml:space="preserve">Hasan Kapadia, </w:t>
+      </w:r>
+      <w:proofErr w:type="spellStart"/>
+      <w:r>
+        <w:rPr>
+          <w:b/>
+          <w:sz w:val="36"/>
+          <w:szCs w:val="36"/>
+        </w:rPr>
+        <w:t>Mohaamed</w:t>
+      </w:r>
+      <w:proofErr w:type="spellEnd"/>
+      <w:r>
+        <w:rPr>
+          <w:b/>
+          <w:sz w:val="36"/>
+          <w:szCs w:val="36"/>
+        </w:rPr>
+        <w:t xml:space="preserve"> </w:t>
+      </w:r>
+      <w:proofErr w:type="spellStart"/>
+      <w:r>
+        <w:rPr>
+          <w:b/>
+          <w:sz w:val="36"/>
+          <w:szCs w:val="36"/>
+        </w:rPr>
+        <w:t>Ashab</w:t>
+      </w:r>
+      <w:proofErr w:type="spellEnd"/>
+      <w:r>
+        <w:rPr>
+          <w:b/>
+          <w:sz w:val="36"/>
+          <w:szCs w:val="36"/>
+        </w:rPr>
+        <w:t xml:space="preserve"> Uddin</w:t>
+      </w:r>
+    </w:p>
+    <w:p>
+      <w:pPr>
+        <w:jc w:val="center"/>
+        <w:rPr>
+          <w:b/>
+          <w:sz w:val="36"/>
+          <w:szCs w:val="36"/>
+        </w:rPr>
+      </w:pPr>
+      <w:r>
+        <w:rPr>
+          <w:b/>
+          <w:sz w:val="36"/>
+          <w:szCs w:val="36"/>
         </w:rPr>
         <w:t>Heriot-Watt University Edinburgh</w:t>
       </w:r>
@@ -102,7 +196,11 @@
     <w:sdt>
       <w:sdtPr>
         <w:rPr>
+          <w:rFonts w:asciiTheme="minorHAnsi" w:eastAsiaTheme="minorHAnsi" w:hAnsiTheme="minorHAnsi" w:cstheme="minorBidi"/>
+          <w:color w:val="auto"/>
           <w:sz w:val="36"/>
+          <w:szCs w:val="22"/>
+          <w:lang w:val="en-GB"/>
         </w:rPr>
         <w:id w:val="1591428775"/>
         <w:docPartObj>
@@ -112,14 +210,10 @@
       </w:sdtPr>
       <w:sdtEndPr>
         <w:rPr>
-          <w:rFonts w:asciiTheme="minorHAnsi" w:eastAsiaTheme="minorHAnsi" w:hAnsiTheme="minorHAnsi" w:cstheme="minorBidi"/>
-          <w:b/>
           <w:bCs/>
           <w:noProof/>
-          <w:color w:val="auto"/>
+          <w:color w:val="000000" w:themeColor="text1"/>
           <w:sz w:val="24"/>
-          <w:szCs w:val="22"/>
-          <w:lang w:val="en-GB"/>
         </w:rPr>
       </w:sdtEndPr>
       <w:sdtContent>
@@ -140,6 +234,15 @@
         <w:p>
           <w:pPr>
             <w:rPr>
+              <w:lang w:val="en-US"/>
+            </w:rPr>
+          </w:pPr>
+        </w:p>
+        <w:p>
+          <w:pPr>
+            <w:rPr>
+              <w:rStyle w:val="Hyperlink"/>
+              <w:color w:val="000000" w:themeColor="text1"/>
               <w:sz w:val="36"/>
             </w:rPr>
           </w:pPr>
@@ -147,29 +250,34 @@
             <w:r>
               <w:rPr>
                 <w:rStyle w:val="Hyperlink"/>
+                <w:color w:val="000000" w:themeColor="text1"/>
                 <w:sz w:val="36"/>
               </w:rPr>
-              <w:t>T1-E.R Diagr</w:t>
-            </w:r>
-            <w:r>
-              <w:rPr>
-                <w:rStyle w:val="Hyperlink"/>
-                <w:sz w:val="36"/>
-              </w:rPr>
-              <w:t>a</w:t>
-            </w:r>
-            <w:r>
-              <w:rPr>
-                <w:rStyle w:val="Hyperlink"/>
-                <w:sz w:val="36"/>
-              </w:rPr>
-              <w:t>m</w:t>
+              <w:t>T1-E.R Diagram</w:t>
             </w:r>
           </w:hyperlink>
+          <w:r>
+            <w:rPr>
+              <w:rStyle w:val="Hyperlink"/>
+              <w:color w:val="000000" w:themeColor="text1"/>
+              <w:sz w:val="36"/>
+            </w:rPr>
+            <w:t>----------------------------------------------------------------------2</w:t>
+          </w:r>
         </w:p>
         <w:p>
           <w:pPr>
             <w:rPr>
+              <w:color w:val="000000" w:themeColor="text1"/>
+              <w:sz w:val="36"/>
+            </w:rPr>
+          </w:pPr>
+        </w:p>
+        <w:p>
+          <w:pPr>
+            <w:rPr>
+              <w:rStyle w:val="Hyperlink"/>
+              <w:color w:val="000000" w:themeColor="text1"/>
               <w:sz w:val="36"/>
             </w:rPr>
           </w:pPr>
@@ -177,29 +285,34 @@
             <w:r>
               <w:rPr>
                 <w:rStyle w:val="Hyperlink"/>
+                <w:color w:val="000000" w:themeColor="text1"/>
                 <w:sz w:val="36"/>
               </w:rPr>
-              <w:t>T2- Relatio</w:t>
-            </w:r>
-            <w:r>
-              <w:rPr>
-                <w:rStyle w:val="Hyperlink"/>
-                <w:sz w:val="36"/>
-              </w:rPr>
-              <w:t>n</w:t>
-            </w:r>
-            <w:r>
-              <w:rPr>
-                <w:rStyle w:val="Hyperlink"/>
-                <w:sz w:val="36"/>
-              </w:rPr>
-              <w:t>al Schema</w:t>
+              <w:t>T2- Relational Schema</w:t>
             </w:r>
           </w:hyperlink>
+          <w:r>
+            <w:rPr>
+              <w:rStyle w:val="Hyperlink"/>
+              <w:color w:val="000000" w:themeColor="text1"/>
+              <w:sz w:val="36"/>
+            </w:rPr>
+            <w:t>-------------------------------------------------------------3</w:t>
+          </w:r>
         </w:p>
         <w:p>
           <w:pPr>
             <w:rPr>
+              <w:color w:val="000000" w:themeColor="text1"/>
+              <w:sz w:val="36"/>
+            </w:rPr>
+          </w:pPr>
+        </w:p>
+        <w:p>
+          <w:pPr>
+            <w:rPr>
+              <w:rStyle w:val="Hyperlink"/>
+              <w:color w:val="000000" w:themeColor="text1"/>
               <w:sz w:val="36"/>
             </w:rPr>
           </w:pPr>
@@ -207,15 +320,34 @@
             <w:r>
               <w:rPr>
                 <w:rStyle w:val="Hyperlink"/>
+                <w:color w:val="000000" w:themeColor="text1"/>
                 <w:sz w:val="36"/>
               </w:rPr>
               <w:t>T3- MySQL Schema</w:t>
             </w:r>
           </w:hyperlink>
+          <w:r>
+            <w:rPr>
+              <w:rStyle w:val="Hyperlink"/>
+              <w:color w:val="000000" w:themeColor="text1"/>
+              <w:sz w:val="36"/>
+            </w:rPr>
+            <w:t>-----------------------------------------------------------------5</w:t>
+          </w:r>
         </w:p>
         <w:p>
           <w:pPr>
             <w:rPr>
+              <w:color w:val="000000" w:themeColor="text1"/>
+              <w:sz w:val="36"/>
+            </w:rPr>
+          </w:pPr>
+        </w:p>
+        <w:p>
+          <w:pPr>
+            <w:rPr>
+              <w:rStyle w:val="Hyperlink"/>
+              <w:color w:val="000000" w:themeColor="text1"/>
               <w:sz w:val="36"/>
             </w:rPr>
           </w:pPr>
@@ -223,29 +355,33 @@
             <w:r>
               <w:rPr>
                 <w:rStyle w:val="Hyperlink"/>
+                <w:color w:val="000000" w:themeColor="text1"/>
                 <w:sz w:val="36"/>
               </w:rPr>
-              <w:t>T4- Ind</w:t>
-            </w:r>
-            <w:r>
-              <w:rPr>
-                <w:rStyle w:val="Hyperlink"/>
-                <w:sz w:val="36"/>
-              </w:rPr>
-              <w:t>e</w:t>
-            </w:r>
-            <w:r>
-              <w:rPr>
-                <w:rStyle w:val="Hyperlink"/>
-                <w:sz w:val="36"/>
-              </w:rPr>
-              <w:t>xes</w:t>
+              <w:t>T4- Indexes</w:t>
             </w:r>
           </w:hyperlink>
+          <w:r>
+            <w:rPr>
+              <w:rStyle w:val="Hyperlink"/>
+              <w:color w:val="000000" w:themeColor="text1"/>
+              <w:sz w:val="36"/>
+            </w:rPr>
+            <w:t>---------------------------------------------------------------------------8</w:t>
+          </w:r>
         </w:p>
         <w:p>
           <w:pPr>
             <w:rPr>
+              <w:color w:val="000000" w:themeColor="text1"/>
+              <w:sz w:val="36"/>
+            </w:rPr>
+          </w:pPr>
+        </w:p>
+        <w:p>
+          <w:pPr>
+            <w:rPr>
+              <w:color w:val="000000" w:themeColor="text1"/>
               <w:sz w:val="24"/>
             </w:rPr>
           </w:pPr>
@@ -253,11 +389,20 @@
             <w:r>
               <w:rPr>
                 <w:rStyle w:val="Hyperlink"/>
+                <w:color w:val="000000" w:themeColor="text1"/>
                 <w:sz w:val="36"/>
               </w:rPr>
               <w:t>Links</w:t>
             </w:r>
           </w:hyperlink>
+          <w:r>
+            <w:rPr>
+              <w:rStyle w:val="Hyperlink"/>
+              <w:color w:val="000000" w:themeColor="text1"/>
+              <w:sz w:val="36"/>
+            </w:rPr>
+            <w:t>------------------------------------------------------------------------------------9</w:t>
+          </w:r>
         </w:p>
       </w:sdtContent>
     </w:sdt>
@@ -351,43 +496,17 @@
     </w:p>
     <w:p>
       <w:pPr>
-        <w:rPr>
-          <w:b/>
-          <w:sz w:val="44"/>
-        </w:rPr>
-      </w:pPr>
-    </w:p>
-    <w:p>
-      <w:pPr>
-        <w:rPr>
-          <w:b/>
-          <w:sz w:val="44"/>
-        </w:rPr>
-      </w:pPr>
-    </w:p>
-    <w:p>
-      <w:pPr>
-        <w:rPr>
-          <w:b/>
-          <w:sz w:val="44"/>
-        </w:rPr>
-      </w:pPr>
-    </w:p>
-    <w:p>
-      <w:pPr>
-        <w:rPr>
-          <w:b/>
-          <w:sz w:val="44"/>
-        </w:rPr>
-      </w:pPr>
-    </w:p>
-    <w:p>
-      <w:pPr>
         <w:pStyle w:val="Heading1"/>
-      </w:pPr>
-      <w:bookmarkStart w:id="1" w:name="_T1-_E.R_Diagram"/>
-      <w:bookmarkEnd w:id="1"/>
-      <w:r>
+        <w:rPr>
+          <w:sz w:val="36"/>
+        </w:rPr>
+      </w:pPr>
+      <w:bookmarkStart w:id="2" w:name="_T1-_E.R_Diagram"/>
+      <w:bookmarkEnd w:id="2"/>
+      <w:r>
+        <w:rPr>
+          <w:sz w:val="36"/>
+        </w:rPr>
         <w:lastRenderedPageBreak/>
         <w:t>T1- E.R Diagram</w:t>
       </w:r>
@@ -561,8 +680,66 @@
         <w:rPr>
           <w:sz w:val="44"/>
         </w:rPr>
-        <w:t>In the client entity age is a derived value from DOB and in Booking days is a derived value from the difference between the StartDate and the EndDate</w:t>
-      </w:r>
+        <w:t xml:space="preserve">In the client entity </w:t>
+      </w:r>
+      <w:r>
+        <w:rPr>
+          <w:sz w:val="44"/>
+        </w:rPr>
+        <w:t xml:space="preserve">‘age’ </w:t>
+      </w:r>
+      <w:r>
+        <w:rPr>
+          <w:sz w:val="44"/>
+        </w:rPr>
+        <w:t xml:space="preserve">is a derived value from DOB and in Booking </w:t>
+      </w:r>
+      <w:r>
+        <w:rPr>
+          <w:sz w:val="44"/>
+        </w:rPr>
+        <w:t>‘</w:t>
+      </w:r>
+      <w:r>
+        <w:rPr>
+          <w:sz w:val="44"/>
+        </w:rPr>
+        <w:t>days</w:t>
+      </w:r>
+      <w:r>
+        <w:rPr>
+          <w:sz w:val="44"/>
+        </w:rPr>
+        <w:t>’</w:t>
+      </w:r>
+      <w:r>
+        <w:rPr>
+          <w:sz w:val="44"/>
+        </w:rPr>
+        <w:t xml:space="preserve"> is a derived value from the difference between the </w:t>
+      </w:r>
+      <w:proofErr w:type="spellStart"/>
+      <w:r>
+        <w:rPr>
+          <w:sz w:val="44"/>
+        </w:rPr>
+        <w:t>StartDate</w:t>
+      </w:r>
+      <w:proofErr w:type="spellEnd"/>
+      <w:r>
+        <w:rPr>
+          <w:sz w:val="44"/>
+        </w:rPr>
+        <w:t xml:space="preserve"> and the </w:t>
+      </w:r>
+      <w:proofErr w:type="spellStart"/>
+      <w:r>
+        <w:rPr>
+          <w:sz w:val="44"/>
+        </w:rPr>
+        <w:t>EndDate</w:t>
+      </w:r>
+      <w:proofErr w:type="spellEnd"/>
     </w:p>
     <w:p>
       <w:pPr>
@@ -583,10 +760,16 @@
     <w:p>
       <w:pPr>
         <w:pStyle w:val="Heading1"/>
-      </w:pPr>
-      <w:bookmarkStart w:id="2" w:name="_T2-_Relational_Schema"/>
-      <w:bookmarkEnd w:id="2"/>
-      <w:r>
+        <w:rPr>
+          <w:sz w:val="36"/>
+        </w:rPr>
+      </w:pPr>
+      <w:bookmarkStart w:id="3" w:name="_T2-_Relational_Schema"/>
+      <w:bookmarkEnd w:id="3"/>
+      <w:r>
+        <w:rPr>
+          <w:sz w:val="36"/>
+        </w:rPr>
         <w:t xml:space="preserve">T2- Relational Schema </w:t>
       </w:r>
     </w:p>
@@ -615,14 +798,43 @@
         <w:rPr>
           <w:sz w:val="28"/>
         </w:rPr>
-        <w:t>, First</w:t>
-      </w:r>
+        <w:t xml:space="preserve">, </w:t>
+      </w:r>
+      <w:proofErr w:type="spellStart"/>
       <w:r>
         <w:rPr>
           <w:sz w:val="28"/>
         </w:rPr>
-        <w:t xml:space="preserve">Name, LastName, DOB, </w:t>
-      </w:r>
+        <w:t>First</w:t>
+      </w:r>
+      <w:r>
+        <w:rPr>
+          <w:sz w:val="28"/>
+        </w:rPr>
+        <w:t>Name</w:t>
+      </w:r>
+      <w:proofErr w:type="spellEnd"/>
+      <w:r>
+        <w:rPr>
+          <w:sz w:val="28"/>
+        </w:rPr>
+        <w:t xml:space="preserve">, </w:t>
+      </w:r>
+      <w:proofErr w:type="spellStart"/>
+      <w:r>
+        <w:rPr>
+          <w:sz w:val="28"/>
+        </w:rPr>
+        <w:t>LastName</w:t>
+      </w:r>
+      <w:proofErr w:type="spellEnd"/>
+      <w:r>
+        <w:rPr>
+          <w:sz w:val="28"/>
+        </w:rPr>
+        <w:t xml:space="preserve">, DOB, </w:t>
+      </w:r>
+      <w:proofErr w:type="spellStart"/>
       <w:r>
         <w:rPr>
           <w:i/>
@@ -630,25 +842,41 @@
         </w:rPr>
         <w:t>BaseID</w:t>
       </w:r>
+      <w:proofErr w:type="spellEnd"/>
       <w:r>
         <w:rPr>
           <w:sz w:val="28"/>
         </w:rPr>
-        <w:t>, ManagerSSN)</w:t>
-      </w:r>
-    </w:p>
-    <w:p>
-      <w:pPr>
+        <w:t xml:space="preserve">, </w:t>
+      </w:r>
+      <w:proofErr w:type="spellStart"/>
+      <w:r>
         <w:rPr>
           <w:sz w:val="28"/>
         </w:rPr>
-      </w:pPr>
+        <w:t>ManagerSSN</w:t>
+      </w:r>
+      <w:proofErr w:type="spellEnd"/>
       <w:r>
         <w:rPr>
           <w:sz w:val="28"/>
         </w:rPr>
+        <w:t>)</w:t>
+      </w:r>
+    </w:p>
+    <w:p>
+      <w:pPr>
+        <w:rPr>
+          <w:sz w:val="28"/>
+        </w:rPr>
+      </w:pPr>
+      <w:r>
+        <w:rPr>
+          <w:sz w:val="28"/>
+        </w:rPr>
         <w:t>Booking (</w:t>
       </w:r>
+      <w:proofErr w:type="spellStart"/>
       <w:r>
         <w:rPr>
           <w:b/>
@@ -657,16 +885,45 @@
         </w:rPr>
         <w:t>BookID</w:t>
       </w:r>
+      <w:proofErr w:type="spellEnd"/>
       <w:r>
         <w:rPr>
           <w:sz w:val="28"/>
         </w:rPr>
-        <w:t xml:space="preserve">, SSN, StartDate, EndDate, Insurance, </w:t>
-      </w:r>
+        <w:t xml:space="preserve">, SSN, </w:t>
+      </w:r>
+      <w:proofErr w:type="spellStart"/>
       <w:r>
         <w:rPr>
           <w:sz w:val="28"/>
         </w:rPr>
+        <w:t>StartDate</w:t>
+      </w:r>
+      <w:proofErr w:type="spellEnd"/>
+      <w:r>
+        <w:rPr>
+          <w:sz w:val="28"/>
+        </w:rPr>
+        <w:t xml:space="preserve">, </w:t>
+      </w:r>
+      <w:proofErr w:type="spellStart"/>
+      <w:r>
+        <w:rPr>
+          <w:sz w:val="28"/>
+        </w:rPr>
+        <w:t>EndDate</w:t>
+      </w:r>
+      <w:proofErr w:type="spellEnd"/>
+      <w:r>
+        <w:rPr>
+          <w:sz w:val="28"/>
+        </w:rPr>
+        <w:t xml:space="preserve">, Insurance, </w:t>
+      </w:r>
+      <w:r>
+        <w:rPr>
+          <w:sz w:val="28"/>
+        </w:rPr>
         <w:t>/</w:t>
       </w:r>
       <w:r>
@@ -675,6 +932,7 @@
         </w:rPr>
         <w:t xml:space="preserve">Day, </w:t>
       </w:r>
+      <w:proofErr w:type="spellStart"/>
       <w:r>
         <w:rPr>
           <w:i/>
@@ -682,6 +940,7 @@
         </w:rPr>
         <w:t>VehicleID</w:t>
       </w:r>
+      <w:proofErr w:type="spellEnd"/>
       <w:r>
         <w:rPr>
           <w:sz w:val="28"/>
@@ -713,18 +972,46 @@
         <w:rPr>
           <w:sz w:val="28"/>
         </w:rPr>
-        <w:t>, FirstName, La</w:t>
-      </w:r>
+        <w:t xml:space="preserve">, </w:t>
+      </w:r>
+      <w:proofErr w:type="spellStart"/>
       <w:r>
         <w:rPr>
           <w:sz w:val="28"/>
         </w:rPr>
-        <w:t xml:space="preserve">stName, DOB, </w:t>
-      </w:r>
+        <w:t>FirstName</w:t>
+      </w:r>
+      <w:proofErr w:type="spellEnd"/>
       <w:r>
         <w:rPr>
           <w:sz w:val="28"/>
         </w:rPr>
+        <w:t xml:space="preserve">, </w:t>
+      </w:r>
+      <w:proofErr w:type="spellStart"/>
+      <w:r>
+        <w:rPr>
+          <w:sz w:val="28"/>
+        </w:rPr>
+        <w:t>La</w:t>
+      </w:r>
+      <w:r>
+        <w:rPr>
+          <w:sz w:val="28"/>
+        </w:rPr>
+        <w:t>stName</w:t>
+      </w:r>
+      <w:proofErr w:type="spellEnd"/>
+      <w:r>
+        <w:rPr>
+          <w:sz w:val="28"/>
+        </w:rPr>
+        <w:t xml:space="preserve">, DOB, </w:t>
+      </w:r>
+      <w:r>
+        <w:rPr>
+          <w:sz w:val="28"/>
+        </w:rPr>
         <w:t>/</w:t>
       </w:r>
       <w:r>
@@ -733,6 +1020,7 @@
         </w:rPr>
         <w:t xml:space="preserve">Age, </w:t>
       </w:r>
+      <w:proofErr w:type="spellStart"/>
       <w:r>
         <w:rPr>
           <w:i/>
@@ -740,6 +1028,7 @@
         </w:rPr>
         <w:t>AddressID</w:t>
       </w:r>
+      <w:proofErr w:type="spellEnd"/>
       <w:r>
         <w:rPr>
           <w:sz w:val="28"/>
@@ -765,6 +1054,7 @@
         </w:rPr>
         <w:t>d (</w:t>
       </w:r>
+      <w:proofErr w:type="spellStart"/>
       <w:r>
         <w:rPr>
           <w:i/>
@@ -772,12 +1062,14 @@
         </w:rPr>
         <w:t>ClientID</w:t>
       </w:r>
+      <w:proofErr w:type="spellEnd"/>
       <w:r>
         <w:rPr>
           <w:sz w:val="28"/>
         </w:rPr>
         <w:t xml:space="preserve">, </w:t>
       </w:r>
+      <w:proofErr w:type="spellStart"/>
       <w:r>
         <w:rPr>
           <w:i/>
@@ -785,6 +1077,7 @@
         </w:rPr>
         <w:t>VehicleID</w:t>
       </w:r>
+      <w:proofErr w:type="spellEnd"/>
       <w:r>
         <w:rPr>
           <w:sz w:val="28"/>
@@ -818,6 +1111,7 @@
         </w:rPr>
         <w:t xml:space="preserve">, </w:t>
       </w:r>
+      <w:proofErr w:type="spellStart"/>
       <w:r>
         <w:rPr>
           <w:b/>
@@ -826,6 +1120,7 @@
         </w:rPr>
         <w:t>BookID</w:t>
       </w:r>
+      <w:proofErr w:type="spellEnd"/>
       <w:r>
         <w:rPr>
           <w:sz w:val="28"/>
@@ -857,7 +1152,35 @@
         <w:rPr>
           <w:sz w:val="28"/>
         </w:rPr>
-        <w:t>, StreetName, Town, City, PostCode)</w:t>
+        <w:t xml:space="preserve">, </w:t>
+      </w:r>
+      <w:proofErr w:type="spellStart"/>
+      <w:r>
+        <w:rPr>
+          <w:sz w:val="28"/>
+        </w:rPr>
+        <w:t>StreetName</w:t>
+      </w:r>
+      <w:proofErr w:type="spellEnd"/>
+      <w:r>
+        <w:rPr>
+          <w:sz w:val="28"/>
+        </w:rPr>
+        <w:t xml:space="preserve">, Town, City, </w:t>
+      </w:r>
+      <w:proofErr w:type="spellStart"/>
+      <w:r>
+        <w:rPr>
+          <w:sz w:val="28"/>
+        </w:rPr>
+        <w:t>PostCode</w:t>
+      </w:r>
+      <w:proofErr w:type="spellEnd"/>
+      <w:r>
+        <w:rPr>
+          <w:sz w:val="28"/>
+        </w:rPr>
+        <w:t>)</w:t>
       </w:r>
     </w:p>
     <w:p>
@@ -892,6 +1215,7 @@
         </w:rPr>
         <w:t xml:space="preserve">Availability, </w:t>
       </w:r>
+      <w:proofErr w:type="spellStart"/>
       <w:r>
         <w:rPr>
           <w:i/>
@@ -899,6 +1223,7 @@
         </w:rPr>
         <w:t>BaseID</w:t>
       </w:r>
+      <w:proofErr w:type="spellEnd"/>
       <w:r>
         <w:rPr>
           <w:sz w:val="28"/>
@@ -918,6 +1243,7 @@
         </w:rPr>
         <w:t>Base (</w:t>
       </w:r>
+      <w:proofErr w:type="spellStart"/>
       <w:r>
         <w:rPr>
           <w:b/>
@@ -926,12 +1252,14 @@
         </w:rPr>
         <w:t>BaseID</w:t>
       </w:r>
+      <w:proofErr w:type="spellEnd"/>
       <w:r>
         <w:rPr>
           <w:sz w:val="28"/>
         </w:rPr>
         <w:t xml:space="preserve">, </w:t>
       </w:r>
+      <w:proofErr w:type="spellStart"/>
       <w:r>
         <w:rPr>
           <w:i/>
@@ -939,6 +1267,7 @@
         </w:rPr>
         <w:t>AddressID</w:t>
       </w:r>
+      <w:proofErr w:type="spellEnd"/>
       <w:r>
         <w:rPr>
           <w:sz w:val="28"/>
@@ -964,6 +1293,7 @@
         </w:rPr>
         <w:t xml:space="preserve">st (Price, Discount, </w:t>
       </w:r>
+      <w:proofErr w:type="spellStart"/>
       <w:r>
         <w:rPr>
           <w:i/>
@@ -971,6 +1301,7 @@
         </w:rPr>
         <w:t>BookID</w:t>
       </w:r>
+      <w:proofErr w:type="spellEnd"/>
       <w:r>
         <w:rPr>
           <w:sz w:val="28"/>
@@ -1107,10 +1438,16 @@
     <w:p>
       <w:pPr>
         <w:pStyle w:val="Heading1"/>
-      </w:pPr>
-      <w:bookmarkStart w:id="3" w:name="_T3-_MySQL_Schema"/>
-      <w:bookmarkEnd w:id="3"/>
-      <w:r>
+        <w:rPr>
+          <w:sz w:val="36"/>
+        </w:rPr>
+      </w:pPr>
+      <w:bookmarkStart w:id="4" w:name="_T3-_MySQL_Schema"/>
+      <w:bookmarkEnd w:id="4"/>
+      <w:r>
+        <w:rPr>
+          <w:sz w:val="36"/>
+        </w:rPr>
         <w:t>T3- MySQL Schema</w:t>
       </w:r>
     </w:p>
@@ -1264,8 +1601,31 @@
           <w:szCs w:val="21"/>
           <w:lang w:eastAsia="en-GB"/>
         </w:rPr>
-        <w:t>  StreetName </w:t>
-      </w:r>
+        <w:t>  </w:t>
+      </w:r>
+      <w:proofErr w:type="spellStart"/>
+      <w:r>
+        <w:rPr>
+          <w:rFonts w:ascii="Consolas" w:eastAsia="Times New Roman" w:hAnsi="Consolas" w:cs="Times New Roman"/>
+          <w:color w:val="D4D4D4"/>
+          <w:sz w:val="21"/>
+          <w:szCs w:val="21"/>
+          <w:lang w:eastAsia="en-GB"/>
+        </w:rPr>
+        <w:t>StreetName</w:t>
+      </w:r>
+      <w:proofErr w:type="spellEnd"/>
+      <w:r>
+        <w:rPr>
+          <w:rFonts w:ascii="Consolas" w:eastAsia="Times New Roman" w:hAnsi="Consolas" w:cs="Times New Roman"/>
+          <w:color w:val="D4D4D4"/>
+          <w:sz w:val="21"/>
+          <w:szCs w:val="21"/>
+          <w:lang w:eastAsia="en-GB"/>
+        </w:rPr>
+        <w:t> </w:t>
+      </w:r>
+      <w:proofErr w:type="gramStart"/>
       <w:r>
         <w:rPr>
           <w:rFonts w:ascii="Consolas" w:eastAsia="Times New Roman" w:hAnsi="Consolas" w:cs="Times New Roman"/>
@@ -1286,6 +1646,7 @@
         </w:rPr>
         <w:t>(</w:t>
       </w:r>
+      <w:proofErr w:type="gramEnd"/>
       <w:r>
         <w:rPr>
           <w:rFonts w:ascii="Consolas" w:eastAsia="Times New Roman" w:hAnsi="Consolas" w:cs="Times New Roman"/>
@@ -1349,6 +1710,7 @@
         </w:rPr>
         <w:t>  Town </w:t>
       </w:r>
+      <w:proofErr w:type="gramStart"/>
       <w:r>
         <w:rPr>
           <w:rFonts w:ascii="Consolas" w:eastAsia="Times New Roman" w:hAnsi="Consolas" w:cs="Times New Roman"/>
@@ -1369,6 +1731,7 @@
         </w:rPr>
         <w:t>(</w:t>
       </w:r>
+      <w:proofErr w:type="gramEnd"/>
       <w:r>
         <w:rPr>
           <w:rFonts w:ascii="Consolas" w:eastAsia="Times New Roman" w:hAnsi="Consolas" w:cs="Times New Roman"/>
@@ -1432,6 +1795,7 @@
         </w:rPr>
         <w:t>  City </w:t>
       </w:r>
+      <w:proofErr w:type="gramStart"/>
       <w:r>
         <w:rPr>
           <w:rFonts w:ascii="Consolas" w:eastAsia="Times New Roman" w:hAnsi="Consolas" w:cs="Times New Roman"/>
@@ -1452,6 +1816,7 @@
         </w:rPr>
         <w:t>(</w:t>
       </w:r>
+      <w:proofErr w:type="gramEnd"/>
       <w:r>
         <w:rPr>
           <w:rFonts w:ascii="Consolas" w:eastAsia="Times New Roman" w:hAnsi="Consolas" w:cs="Times New Roman"/>
@@ -1513,8 +1878,31 @@
           <w:szCs w:val="21"/>
           <w:lang w:eastAsia="en-GB"/>
         </w:rPr>
-        <w:t>  PostCode </w:t>
-      </w:r>
+        <w:t>  </w:t>
+      </w:r>
+      <w:proofErr w:type="spellStart"/>
+      <w:r>
+        <w:rPr>
+          <w:rFonts w:ascii="Consolas" w:eastAsia="Times New Roman" w:hAnsi="Consolas" w:cs="Times New Roman"/>
+          <w:color w:val="D4D4D4"/>
+          <w:sz w:val="21"/>
+          <w:szCs w:val="21"/>
+          <w:lang w:eastAsia="en-GB"/>
+        </w:rPr>
+        <w:t>PostCode</w:t>
+      </w:r>
+      <w:proofErr w:type="spellEnd"/>
+      <w:r>
+        <w:rPr>
+          <w:rFonts w:ascii="Consolas" w:eastAsia="Times New Roman" w:hAnsi="Consolas" w:cs="Times New Roman"/>
+          <w:color w:val="D4D4D4"/>
+          <w:sz w:val="21"/>
+          <w:szCs w:val="21"/>
+          <w:lang w:eastAsia="en-GB"/>
+        </w:rPr>
+        <w:t> </w:t>
+      </w:r>
+      <w:proofErr w:type="gramStart"/>
       <w:r>
         <w:rPr>
           <w:rFonts w:ascii="Consolas" w:eastAsia="Times New Roman" w:hAnsi="Consolas" w:cs="Times New Roman"/>
@@ -1535,6 +1923,7 @@
         </w:rPr>
         <w:t>(</w:t>
       </w:r>
+      <w:proofErr w:type="gramEnd"/>
       <w:r>
         <w:rPr>
           <w:rFonts w:ascii="Consolas" w:eastAsia="Times New Roman" w:hAnsi="Consolas" w:cs="Times New Roman"/>
@@ -1670,6 +2059,7 @@
         </w:rPr>
         <w:t>  SSN </w:t>
       </w:r>
+      <w:proofErr w:type="gramStart"/>
       <w:r>
         <w:rPr>
           <w:rFonts w:ascii="Consolas" w:eastAsia="Times New Roman" w:hAnsi="Consolas" w:cs="Times New Roman"/>
@@ -1690,6 +2080,7 @@
         </w:rPr>
         <w:t>(</w:t>
       </w:r>
+      <w:proofErr w:type="gramEnd"/>
       <w:r>
         <w:rPr>
           <w:rFonts w:ascii="Consolas" w:eastAsia="Times New Roman" w:hAnsi="Consolas" w:cs="Times New Roman"/>
@@ -1771,8 +2162,31 @@
           <w:szCs w:val="21"/>
           <w:lang w:eastAsia="en-GB"/>
         </w:rPr>
-        <w:t>  LicenseID </w:t>
-      </w:r>
+        <w:t>  </w:t>
+      </w:r>
+      <w:proofErr w:type="spellStart"/>
+      <w:r>
+        <w:rPr>
+          <w:rFonts w:ascii="Consolas" w:eastAsia="Times New Roman" w:hAnsi="Consolas" w:cs="Times New Roman"/>
+          <w:color w:val="D4D4D4"/>
+          <w:sz w:val="21"/>
+          <w:szCs w:val="21"/>
+          <w:lang w:eastAsia="en-GB"/>
+        </w:rPr>
+        <w:t>LicenseID</w:t>
+      </w:r>
+      <w:proofErr w:type="spellEnd"/>
+      <w:r>
+        <w:rPr>
+          <w:rFonts w:ascii="Consolas" w:eastAsia="Times New Roman" w:hAnsi="Consolas" w:cs="Times New Roman"/>
+          <w:color w:val="D4D4D4"/>
+          <w:sz w:val="21"/>
+          <w:szCs w:val="21"/>
+          <w:lang w:eastAsia="en-GB"/>
+        </w:rPr>
+        <w:t> </w:t>
+      </w:r>
+      <w:proofErr w:type="gramStart"/>
       <w:r>
         <w:rPr>
           <w:rFonts w:ascii="Consolas" w:eastAsia="Times New Roman" w:hAnsi="Consolas" w:cs="Times New Roman"/>
@@ -1793,6 +2207,7 @@
         </w:rPr>
         <w:t>(</w:t>
       </w:r>
+      <w:proofErr w:type="gramEnd"/>
       <w:r>
         <w:rPr>
           <w:rFonts w:ascii="Consolas" w:eastAsia="Times New Roman" w:hAnsi="Consolas" w:cs="Times New Roman"/>
@@ -1834,8 +2249,31 @@
           <w:szCs w:val="21"/>
           <w:lang w:eastAsia="en-GB"/>
         </w:rPr>
-        <w:t>  FirstName </w:t>
-      </w:r>
+        <w:t>  </w:t>
+      </w:r>
+      <w:proofErr w:type="spellStart"/>
+      <w:r>
+        <w:rPr>
+          <w:rFonts w:ascii="Consolas" w:eastAsia="Times New Roman" w:hAnsi="Consolas" w:cs="Times New Roman"/>
+          <w:color w:val="D4D4D4"/>
+          <w:sz w:val="21"/>
+          <w:szCs w:val="21"/>
+          <w:lang w:eastAsia="en-GB"/>
+        </w:rPr>
+        <w:t>FirstName</w:t>
+      </w:r>
+      <w:proofErr w:type="spellEnd"/>
+      <w:r>
+        <w:rPr>
+          <w:rFonts w:ascii="Consolas" w:eastAsia="Times New Roman" w:hAnsi="Consolas" w:cs="Times New Roman"/>
+          <w:color w:val="D4D4D4"/>
+          <w:sz w:val="21"/>
+          <w:szCs w:val="21"/>
+          <w:lang w:eastAsia="en-GB"/>
+        </w:rPr>
+        <w:t> </w:t>
+      </w:r>
+      <w:proofErr w:type="gramStart"/>
       <w:r>
         <w:rPr>
           <w:rFonts w:ascii="Consolas" w:eastAsia="Times New Roman" w:hAnsi="Consolas" w:cs="Times New Roman"/>
@@ -1856,6 +2294,7 @@
         </w:rPr>
         <w:t>(</w:t>
       </w:r>
+      <w:proofErr w:type="gramEnd"/>
       <w:r>
         <w:rPr>
           <w:rFonts w:ascii="Consolas" w:eastAsia="Times New Roman" w:hAnsi="Consolas" w:cs="Times New Roman"/>
@@ -1917,8 +2356,31 @@
           <w:szCs w:val="21"/>
           <w:lang w:eastAsia="en-GB"/>
         </w:rPr>
-        <w:t>  LastName </w:t>
-      </w:r>
+        <w:t>  </w:t>
+      </w:r>
+      <w:proofErr w:type="spellStart"/>
+      <w:r>
+        <w:rPr>
+          <w:rFonts w:ascii="Consolas" w:eastAsia="Times New Roman" w:hAnsi="Consolas" w:cs="Times New Roman"/>
+          <w:color w:val="D4D4D4"/>
+          <w:sz w:val="21"/>
+          <w:szCs w:val="21"/>
+          <w:lang w:eastAsia="en-GB"/>
+        </w:rPr>
+        <w:t>LastName</w:t>
+      </w:r>
+      <w:proofErr w:type="spellEnd"/>
+      <w:r>
+        <w:rPr>
+          <w:rFonts w:ascii="Consolas" w:eastAsia="Times New Roman" w:hAnsi="Consolas" w:cs="Times New Roman"/>
+          <w:color w:val="D4D4D4"/>
+          <w:sz w:val="21"/>
+          <w:szCs w:val="21"/>
+          <w:lang w:eastAsia="en-GB"/>
+        </w:rPr>
+        <w:t> </w:t>
+      </w:r>
+      <w:proofErr w:type="gramStart"/>
       <w:r>
         <w:rPr>
           <w:rFonts w:ascii="Consolas" w:eastAsia="Times New Roman" w:hAnsi="Consolas" w:cs="Times New Roman"/>
@@ -1939,6 +2401,7 @@
         </w:rPr>
         <w:t>(</w:t>
       </w:r>
+      <w:proofErr w:type="gramEnd"/>
       <w:r>
         <w:rPr>
           <w:rFonts w:ascii="Consolas" w:eastAsia="Times New Roman" w:hAnsi="Consolas" w:cs="Times New Roman"/>
@@ -2126,7 +2589,29 @@
           <w:szCs w:val="21"/>
           <w:lang w:eastAsia="en-GB"/>
         </w:rPr>
-        <w:t>  AddressID </w:t>
+        <w:t>  </w:t>
+      </w:r>
+      <w:proofErr w:type="spellStart"/>
+      <w:r>
+        <w:rPr>
+          <w:rFonts w:ascii="Consolas" w:eastAsia="Times New Roman" w:hAnsi="Consolas" w:cs="Times New Roman"/>
+          <w:color w:val="D4D4D4"/>
+          <w:sz w:val="21"/>
+          <w:szCs w:val="21"/>
+          <w:lang w:eastAsia="en-GB"/>
+        </w:rPr>
+        <w:t>AddressID</w:t>
+      </w:r>
+      <w:proofErr w:type="spellEnd"/>
+      <w:r>
+        <w:rPr>
+          <w:rFonts w:ascii="Consolas" w:eastAsia="Times New Roman" w:hAnsi="Consolas" w:cs="Times New Roman"/>
+          <w:color w:val="D4D4D4"/>
+          <w:sz w:val="21"/>
+          <w:szCs w:val="21"/>
+          <w:lang w:eastAsia="en-GB"/>
+        </w:rPr>
+        <w:t> </w:t>
       </w:r>
       <w:r>
         <w:rPr>
@@ -2189,7 +2674,29 @@
           <w:szCs w:val="21"/>
           <w:lang w:eastAsia="en-GB"/>
         </w:rPr>
-        <w:t> (AddressID) </w:t>
+        <w:t> (</w:t>
+      </w:r>
+      <w:proofErr w:type="spellStart"/>
+      <w:r>
+        <w:rPr>
+          <w:rFonts w:ascii="Consolas" w:eastAsia="Times New Roman" w:hAnsi="Consolas" w:cs="Times New Roman"/>
+          <w:color w:val="D4D4D4"/>
+          <w:sz w:val="21"/>
+          <w:szCs w:val="21"/>
+          <w:lang w:eastAsia="en-GB"/>
+        </w:rPr>
+        <w:t>AddressID</w:t>
+      </w:r>
+      <w:proofErr w:type="spellEnd"/>
+      <w:r>
+        <w:rPr>
+          <w:rFonts w:ascii="Consolas" w:eastAsia="Times New Roman" w:hAnsi="Consolas" w:cs="Times New Roman"/>
+          <w:color w:val="D4D4D4"/>
+          <w:sz w:val="21"/>
+          <w:szCs w:val="21"/>
+          <w:lang w:eastAsia="en-GB"/>
+        </w:rPr>
+        <w:t>) </w:t>
       </w:r>
       <w:r>
         <w:rPr>
@@ -2209,7 +2716,29 @@
           <w:szCs w:val="21"/>
           <w:lang w:eastAsia="en-GB"/>
         </w:rPr>
-        <w:t> Address(ID),</w:t>
+        <w:t> </w:t>
+      </w:r>
+      <w:proofErr w:type="gramStart"/>
+      <w:r>
+        <w:rPr>
+          <w:rFonts w:ascii="Consolas" w:eastAsia="Times New Roman" w:hAnsi="Consolas" w:cs="Times New Roman"/>
+          <w:color w:val="D4D4D4"/>
+          <w:sz w:val="21"/>
+          <w:szCs w:val="21"/>
+          <w:lang w:eastAsia="en-GB"/>
+        </w:rPr>
+        <w:t>Address(</w:t>
+      </w:r>
+      <w:proofErr w:type="gramEnd"/>
+      <w:r>
+        <w:rPr>
+          <w:rFonts w:ascii="Consolas" w:eastAsia="Times New Roman" w:hAnsi="Consolas" w:cs="Times New Roman"/>
+          <w:color w:val="D4D4D4"/>
+          <w:sz w:val="21"/>
+          <w:szCs w:val="21"/>
+          <w:lang w:eastAsia="en-GB"/>
+        </w:rPr>
+        <w:t>ID),</w:t>
       </w:r>
     </w:p>
     <w:p>
@@ -2234,6 +2763,7 @@
         </w:rPr>
         <w:t>  Mobile </w:t>
       </w:r>
+      <w:proofErr w:type="gramStart"/>
       <w:r>
         <w:rPr>
           <w:rFonts w:ascii="Consolas" w:eastAsia="Times New Roman" w:hAnsi="Consolas" w:cs="Times New Roman"/>
@@ -2254,6 +2784,7 @@
         </w:rPr>
         <w:t>(</w:t>
       </w:r>
+      <w:proofErr w:type="gramEnd"/>
       <w:r>
         <w:rPr>
           <w:rFonts w:ascii="Consolas" w:eastAsia="Times New Roman" w:hAnsi="Consolas" w:cs="Times New Roman"/>
@@ -2297,6 +2828,7 @@
         </w:rPr>
         <w:t>  Email </w:t>
       </w:r>
+      <w:proofErr w:type="gramStart"/>
       <w:r>
         <w:rPr>
           <w:rFonts w:ascii="Consolas" w:eastAsia="Times New Roman" w:hAnsi="Consolas" w:cs="Times New Roman"/>
@@ -2317,6 +2849,7 @@
         </w:rPr>
         <w:t>(</w:t>
       </w:r>
+      <w:proofErr w:type="gramEnd"/>
       <w:r>
         <w:rPr>
           <w:rFonts w:ascii="Consolas" w:eastAsia="Times New Roman" w:hAnsi="Consolas" w:cs="Times New Roman"/>
@@ -2510,7 +3043,29 @@
           <w:szCs w:val="21"/>
           <w:lang w:eastAsia="en-GB"/>
         </w:rPr>
-        <w:t>  AddressID </w:t>
+        <w:t>  </w:t>
+      </w:r>
+      <w:proofErr w:type="spellStart"/>
+      <w:r>
+        <w:rPr>
+          <w:rFonts w:ascii="Consolas" w:eastAsia="Times New Roman" w:hAnsi="Consolas" w:cs="Times New Roman"/>
+          <w:color w:val="D4D4D4"/>
+          <w:sz w:val="21"/>
+          <w:szCs w:val="21"/>
+          <w:lang w:eastAsia="en-GB"/>
+        </w:rPr>
+        <w:t>AddressID</w:t>
+      </w:r>
+      <w:proofErr w:type="spellEnd"/>
+      <w:r>
+        <w:rPr>
+          <w:rFonts w:ascii="Consolas" w:eastAsia="Times New Roman" w:hAnsi="Consolas" w:cs="Times New Roman"/>
+          <w:color w:val="D4D4D4"/>
+          <w:sz w:val="21"/>
+          <w:szCs w:val="21"/>
+          <w:lang w:eastAsia="en-GB"/>
+        </w:rPr>
+        <w:t> </w:t>
       </w:r>
       <w:r>
         <w:rPr>
@@ -2573,7 +3128,29 @@
           <w:szCs w:val="21"/>
           <w:lang w:eastAsia="en-GB"/>
         </w:rPr>
-        <w:t> (AddressID) </w:t>
+        <w:t> (</w:t>
+      </w:r>
+      <w:proofErr w:type="spellStart"/>
+      <w:r>
+        <w:rPr>
+          <w:rFonts w:ascii="Consolas" w:eastAsia="Times New Roman" w:hAnsi="Consolas" w:cs="Times New Roman"/>
+          <w:color w:val="D4D4D4"/>
+          <w:sz w:val="21"/>
+          <w:szCs w:val="21"/>
+          <w:lang w:eastAsia="en-GB"/>
+        </w:rPr>
+        <w:t>AddressID</w:t>
+      </w:r>
+      <w:proofErr w:type="spellEnd"/>
+      <w:r>
+        <w:rPr>
+          <w:rFonts w:ascii="Consolas" w:eastAsia="Times New Roman" w:hAnsi="Consolas" w:cs="Times New Roman"/>
+          <w:color w:val="D4D4D4"/>
+          <w:sz w:val="21"/>
+          <w:szCs w:val="21"/>
+          <w:lang w:eastAsia="en-GB"/>
+        </w:rPr>
+        <w:t>) </w:t>
       </w:r>
       <w:r>
         <w:rPr>
@@ -2593,7 +3170,29 @@
           <w:szCs w:val="21"/>
           <w:lang w:eastAsia="en-GB"/>
         </w:rPr>
-        <w:t> Address(ID)</w:t>
+        <w:t> </w:t>
+      </w:r>
+      <w:proofErr w:type="gramStart"/>
+      <w:r>
+        <w:rPr>
+          <w:rFonts w:ascii="Consolas" w:eastAsia="Times New Roman" w:hAnsi="Consolas" w:cs="Times New Roman"/>
+          <w:color w:val="D4D4D4"/>
+          <w:sz w:val="21"/>
+          <w:szCs w:val="21"/>
+          <w:lang w:eastAsia="en-GB"/>
+        </w:rPr>
+        <w:t>Address(</w:t>
+      </w:r>
+      <w:proofErr w:type="gramEnd"/>
+      <w:r>
+        <w:rPr>
+          <w:rFonts w:ascii="Consolas" w:eastAsia="Times New Roman" w:hAnsi="Consolas" w:cs="Times New Roman"/>
+          <w:color w:val="D4D4D4"/>
+          <w:sz w:val="21"/>
+          <w:szCs w:val="21"/>
+          <w:lang w:eastAsia="en-GB"/>
+        </w:rPr>
+        <w:t>ID)</w:t>
       </w:r>
     </w:p>
     <w:p>
@@ -2700,6 +3299,7 @@
         </w:rPr>
         <w:t>  SSN </w:t>
       </w:r>
+      <w:proofErr w:type="gramStart"/>
       <w:r>
         <w:rPr>
           <w:rFonts w:ascii="Consolas" w:eastAsia="Times New Roman" w:hAnsi="Consolas" w:cs="Times New Roman"/>
@@ -2720,6 +3320,7 @@
         </w:rPr>
         <w:t>(</w:t>
       </w:r>
+      <w:proofErr w:type="gramEnd"/>
       <w:r>
         <w:rPr>
           <w:rFonts w:ascii="Consolas" w:eastAsia="Times New Roman" w:hAnsi="Consolas" w:cs="Times New Roman"/>
@@ -2781,8 +3382,31 @@
           <w:szCs w:val="21"/>
           <w:lang w:eastAsia="en-GB"/>
         </w:rPr>
-        <w:t>  FirstName </w:t>
-      </w:r>
+        <w:t>  </w:t>
+      </w:r>
+      <w:proofErr w:type="spellStart"/>
+      <w:r>
+        <w:rPr>
+          <w:rFonts w:ascii="Consolas" w:eastAsia="Times New Roman" w:hAnsi="Consolas" w:cs="Times New Roman"/>
+          <w:color w:val="D4D4D4"/>
+          <w:sz w:val="21"/>
+          <w:szCs w:val="21"/>
+          <w:lang w:eastAsia="en-GB"/>
+        </w:rPr>
+        <w:t>FirstName</w:t>
+      </w:r>
+      <w:proofErr w:type="spellEnd"/>
+      <w:r>
+        <w:rPr>
+          <w:rFonts w:ascii="Consolas" w:eastAsia="Times New Roman" w:hAnsi="Consolas" w:cs="Times New Roman"/>
+          <w:color w:val="D4D4D4"/>
+          <w:sz w:val="21"/>
+          <w:szCs w:val="21"/>
+          <w:lang w:eastAsia="en-GB"/>
+        </w:rPr>
+        <w:t> </w:t>
+      </w:r>
+      <w:proofErr w:type="gramStart"/>
       <w:r>
         <w:rPr>
           <w:rFonts w:ascii="Consolas" w:eastAsia="Times New Roman" w:hAnsi="Consolas" w:cs="Times New Roman"/>
@@ -2803,6 +3427,7 @@
         </w:rPr>
         <w:t>(</w:t>
       </w:r>
+      <w:proofErr w:type="gramEnd"/>
       <w:r>
         <w:rPr>
           <w:rFonts w:ascii="Consolas" w:eastAsia="Times New Roman" w:hAnsi="Consolas" w:cs="Times New Roman"/>
@@ -2864,8 +3489,31 @@
           <w:szCs w:val="21"/>
           <w:lang w:eastAsia="en-GB"/>
         </w:rPr>
-        <w:t>  LastName </w:t>
-      </w:r>
+        <w:t>  </w:t>
+      </w:r>
+      <w:proofErr w:type="spellStart"/>
+      <w:r>
+        <w:rPr>
+          <w:rFonts w:ascii="Consolas" w:eastAsia="Times New Roman" w:hAnsi="Consolas" w:cs="Times New Roman"/>
+          <w:color w:val="D4D4D4"/>
+          <w:sz w:val="21"/>
+          <w:szCs w:val="21"/>
+          <w:lang w:eastAsia="en-GB"/>
+        </w:rPr>
+        <w:t>LastName</w:t>
+      </w:r>
+      <w:proofErr w:type="spellEnd"/>
+      <w:r>
+        <w:rPr>
+          <w:rFonts w:ascii="Consolas" w:eastAsia="Times New Roman" w:hAnsi="Consolas" w:cs="Times New Roman"/>
+          <w:color w:val="D4D4D4"/>
+          <w:sz w:val="21"/>
+          <w:szCs w:val="21"/>
+          <w:lang w:eastAsia="en-GB"/>
+        </w:rPr>
+        <w:t> </w:t>
+      </w:r>
+      <w:proofErr w:type="gramStart"/>
       <w:r>
         <w:rPr>
           <w:rFonts w:ascii="Consolas" w:eastAsia="Times New Roman" w:hAnsi="Consolas" w:cs="Times New Roman"/>
@@ -2886,6 +3534,7 @@
         </w:rPr>
         <w:t>(</w:t>
       </w:r>
+      <w:proofErr w:type="gramEnd"/>
       <w:r>
         <w:rPr>
           <w:rFonts w:ascii="Consolas" w:eastAsia="Times New Roman" w:hAnsi="Consolas" w:cs="Times New Roman"/>
@@ -3010,7 +3659,29 @@
           <w:szCs w:val="21"/>
           <w:lang w:eastAsia="en-GB"/>
         </w:rPr>
-        <w:t>  BaseID </w:t>
+        <w:t>  </w:t>
+      </w:r>
+      <w:proofErr w:type="spellStart"/>
+      <w:r>
+        <w:rPr>
+          <w:rFonts w:ascii="Consolas" w:eastAsia="Times New Roman" w:hAnsi="Consolas" w:cs="Times New Roman"/>
+          <w:color w:val="D4D4D4"/>
+          <w:sz w:val="21"/>
+          <w:szCs w:val="21"/>
+          <w:lang w:eastAsia="en-GB"/>
+        </w:rPr>
+        <w:t>BaseID</w:t>
+      </w:r>
+      <w:proofErr w:type="spellEnd"/>
+      <w:r>
+        <w:rPr>
+          <w:rFonts w:ascii="Consolas" w:eastAsia="Times New Roman" w:hAnsi="Consolas" w:cs="Times New Roman"/>
+          <w:color w:val="D4D4D4"/>
+          <w:sz w:val="21"/>
+          <w:szCs w:val="21"/>
+          <w:lang w:eastAsia="en-GB"/>
+        </w:rPr>
+        <w:t> </w:t>
       </w:r>
       <w:r>
         <w:rPr>
@@ -3073,7 +3744,29 @@
           <w:szCs w:val="21"/>
           <w:lang w:eastAsia="en-GB"/>
         </w:rPr>
-        <w:t> (BaseID) </w:t>
+        <w:t> (</w:t>
+      </w:r>
+      <w:proofErr w:type="spellStart"/>
+      <w:r>
+        <w:rPr>
+          <w:rFonts w:ascii="Consolas" w:eastAsia="Times New Roman" w:hAnsi="Consolas" w:cs="Times New Roman"/>
+          <w:color w:val="D4D4D4"/>
+          <w:sz w:val="21"/>
+          <w:szCs w:val="21"/>
+          <w:lang w:eastAsia="en-GB"/>
+        </w:rPr>
+        <w:t>BaseID</w:t>
+      </w:r>
+      <w:proofErr w:type="spellEnd"/>
+      <w:r>
+        <w:rPr>
+          <w:rFonts w:ascii="Consolas" w:eastAsia="Times New Roman" w:hAnsi="Consolas" w:cs="Times New Roman"/>
+          <w:color w:val="D4D4D4"/>
+          <w:sz w:val="21"/>
+          <w:szCs w:val="21"/>
+          <w:lang w:eastAsia="en-GB"/>
+        </w:rPr>
+        <w:t>) </w:t>
       </w:r>
       <w:r>
         <w:rPr>
@@ -3093,31 +3786,76 @@
           <w:szCs w:val="21"/>
           <w:lang w:eastAsia="en-GB"/>
         </w:rPr>
-        <w:t> Base(ID),</w:t>
-      </w:r>
-    </w:p>
-    <w:p>
-      <w:pPr>
-        <w:shd w:val="clear" w:color="auto" w:fill="1E1E1E"/>
-        <w:spacing w:after="0" w:line="285" w:lineRule="atLeast"/>
-        <w:rPr>
-          <w:rFonts w:ascii="Consolas" w:eastAsia="Times New Roman" w:hAnsi="Consolas" w:cs="Times New Roman"/>
-          <w:color w:val="D4D4D4"/>
-          <w:sz w:val="21"/>
-          <w:szCs w:val="21"/>
-          <w:lang w:eastAsia="en-GB"/>
-        </w:rPr>
-      </w:pPr>
-      <w:r>
-        <w:rPr>
-          <w:rFonts w:ascii="Consolas" w:eastAsia="Times New Roman" w:hAnsi="Consolas" w:cs="Times New Roman"/>
-          <w:color w:val="D4D4D4"/>
-          <w:sz w:val="21"/>
-          <w:szCs w:val="21"/>
-          <w:lang w:eastAsia="en-GB"/>
-        </w:rPr>
-        <w:t>  ManagerSSN </w:t>
-      </w:r>
+        <w:t> </w:t>
+      </w:r>
+      <w:proofErr w:type="gramStart"/>
+      <w:r>
+        <w:rPr>
+          <w:rFonts w:ascii="Consolas" w:eastAsia="Times New Roman" w:hAnsi="Consolas" w:cs="Times New Roman"/>
+          <w:color w:val="D4D4D4"/>
+          <w:sz w:val="21"/>
+          <w:szCs w:val="21"/>
+          <w:lang w:eastAsia="en-GB"/>
+        </w:rPr>
+        <w:t>Base(</w:t>
+      </w:r>
+      <w:proofErr w:type="gramEnd"/>
+      <w:r>
+        <w:rPr>
+          <w:rFonts w:ascii="Consolas" w:eastAsia="Times New Roman" w:hAnsi="Consolas" w:cs="Times New Roman"/>
+          <w:color w:val="D4D4D4"/>
+          <w:sz w:val="21"/>
+          <w:szCs w:val="21"/>
+          <w:lang w:eastAsia="en-GB"/>
+        </w:rPr>
+        <w:t>ID),</w:t>
+      </w:r>
+    </w:p>
+    <w:p>
+      <w:pPr>
+        <w:shd w:val="clear" w:color="auto" w:fill="1E1E1E"/>
+        <w:spacing w:after="0" w:line="285" w:lineRule="atLeast"/>
+        <w:rPr>
+          <w:rFonts w:ascii="Consolas" w:eastAsia="Times New Roman" w:hAnsi="Consolas" w:cs="Times New Roman"/>
+          <w:color w:val="D4D4D4"/>
+          <w:sz w:val="21"/>
+          <w:szCs w:val="21"/>
+          <w:lang w:eastAsia="en-GB"/>
+        </w:rPr>
+      </w:pPr>
+      <w:r>
+        <w:rPr>
+          <w:rFonts w:ascii="Consolas" w:eastAsia="Times New Roman" w:hAnsi="Consolas" w:cs="Times New Roman"/>
+          <w:color w:val="D4D4D4"/>
+          <w:sz w:val="21"/>
+          <w:szCs w:val="21"/>
+          <w:lang w:eastAsia="en-GB"/>
+        </w:rPr>
+        <w:t>  </w:t>
+      </w:r>
+      <w:proofErr w:type="spellStart"/>
+      <w:r>
+        <w:rPr>
+          <w:rFonts w:ascii="Consolas" w:eastAsia="Times New Roman" w:hAnsi="Consolas" w:cs="Times New Roman"/>
+          <w:color w:val="D4D4D4"/>
+          <w:sz w:val="21"/>
+          <w:szCs w:val="21"/>
+          <w:lang w:eastAsia="en-GB"/>
+        </w:rPr>
+        <w:t>ManagerSSN</w:t>
+      </w:r>
+      <w:proofErr w:type="spellEnd"/>
+      <w:r>
+        <w:rPr>
+          <w:rFonts w:ascii="Consolas" w:eastAsia="Times New Roman" w:hAnsi="Consolas" w:cs="Times New Roman"/>
+          <w:color w:val="D4D4D4"/>
+          <w:sz w:val="21"/>
+          <w:szCs w:val="21"/>
+          <w:lang w:eastAsia="en-GB"/>
+        </w:rPr>
+        <w:t> </w:t>
+      </w:r>
+      <w:proofErr w:type="gramStart"/>
       <w:r>
         <w:rPr>
           <w:rFonts w:ascii="Consolas" w:eastAsia="Times New Roman" w:hAnsi="Consolas" w:cs="Times New Roman"/>
@@ -3138,6 +3876,7 @@
         </w:rPr>
         <w:t>(</w:t>
       </w:r>
+      <w:proofErr w:type="gramEnd"/>
       <w:r>
         <w:rPr>
           <w:rFonts w:ascii="Consolas" w:eastAsia="Times New Roman" w:hAnsi="Consolas" w:cs="Times New Roman"/>
@@ -3450,6 +4189,7 @@
         </w:rPr>
         <w:t>  Name </w:t>
       </w:r>
+      <w:proofErr w:type="gramStart"/>
       <w:r>
         <w:rPr>
           <w:rFonts w:ascii="Consolas" w:eastAsia="Times New Roman" w:hAnsi="Consolas" w:cs="Times New Roman"/>
@@ -3470,6 +4210,7 @@
         </w:rPr>
         <w:t>(</w:t>
       </w:r>
+      <w:proofErr w:type="gramEnd"/>
       <w:r>
         <w:rPr>
           <w:rFonts w:ascii="Consolas" w:eastAsia="Times New Roman" w:hAnsi="Consolas" w:cs="Times New Roman"/>
@@ -3596,6 +4337,7 @@
         </w:rPr>
         <w:t>  Engine </w:t>
       </w:r>
+      <w:proofErr w:type="gramStart"/>
       <w:r>
         <w:rPr>
           <w:rFonts w:ascii="Consolas" w:eastAsia="Times New Roman" w:hAnsi="Consolas" w:cs="Times New Roman"/>
@@ -3616,6 +4358,7 @@
         </w:rPr>
         <w:t>(</w:t>
       </w:r>
+      <w:proofErr w:type="gramEnd"/>
       <w:r>
         <w:rPr>
           <w:rFonts w:ascii="Consolas" w:eastAsia="Times New Roman" w:hAnsi="Consolas" w:cs="Times New Roman"/>
@@ -3679,6 +4422,7 @@
         </w:rPr>
         <w:t>  Cost </w:t>
       </w:r>
+      <w:proofErr w:type="gramStart"/>
       <w:r>
         <w:rPr>
           <w:rFonts w:ascii="Consolas" w:eastAsia="Times New Roman" w:hAnsi="Consolas" w:cs="Times New Roman"/>
@@ -3699,6 +4443,7 @@
         </w:rPr>
         <w:t>(</w:t>
       </w:r>
+      <w:proofErr w:type="gramEnd"/>
       <w:r>
         <w:rPr>
           <w:rFonts w:ascii="Consolas" w:eastAsia="Times New Roman" w:hAnsi="Consolas" w:cs="Times New Roman"/>
@@ -3762,6 +4507,7 @@
         </w:rPr>
         <w:t>  Type </w:t>
       </w:r>
+      <w:proofErr w:type="gramStart"/>
       <w:r>
         <w:rPr>
           <w:rFonts w:ascii="Consolas" w:eastAsia="Times New Roman" w:hAnsi="Consolas" w:cs="Times New Roman"/>
@@ -3782,6 +4528,7 @@
         </w:rPr>
         <w:t>(</w:t>
       </w:r>
+      <w:proofErr w:type="gramEnd"/>
       <w:r>
         <w:rPr>
           <w:rFonts w:ascii="Consolas" w:eastAsia="Times New Roman" w:hAnsi="Consolas" w:cs="Times New Roman"/>
@@ -3993,7 +4740,29 @@
           <w:szCs w:val="21"/>
           <w:lang w:eastAsia="en-GB"/>
         </w:rPr>
-        <w:t>'SportsCar'</w:t>
+        <w:t>'</w:t>
+      </w:r>
+      <w:proofErr w:type="spellStart"/>
+      <w:r>
+        <w:rPr>
+          <w:rFonts w:ascii="Consolas" w:eastAsia="Times New Roman" w:hAnsi="Consolas" w:cs="Times New Roman"/>
+          <w:color w:val="CE9178"/>
+          <w:sz w:val="21"/>
+          <w:szCs w:val="21"/>
+          <w:lang w:eastAsia="en-GB"/>
+        </w:rPr>
+        <w:t>SportsCar</w:t>
+      </w:r>
+      <w:proofErr w:type="spellEnd"/>
+      <w:r>
+        <w:rPr>
+          <w:rFonts w:ascii="Consolas" w:eastAsia="Times New Roman" w:hAnsi="Consolas" w:cs="Times New Roman"/>
+          <w:color w:val="CE9178"/>
+          <w:sz w:val="21"/>
+          <w:szCs w:val="21"/>
+          <w:lang w:eastAsia="en-GB"/>
+        </w:rPr>
+        <w:t>'</w:t>
       </w:r>
       <w:r>
         <w:rPr>
@@ -4151,6 +4920,7 @@
         </w:rPr>
         <w:t>  Transmission </w:t>
       </w:r>
+      <w:proofErr w:type="gramStart"/>
       <w:r>
         <w:rPr>
           <w:rFonts w:ascii="Consolas" w:eastAsia="Times New Roman" w:hAnsi="Consolas" w:cs="Times New Roman"/>
@@ -4171,6 +4941,7 @@
         </w:rPr>
         <w:t>(</w:t>
       </w:r>
+      <w:proofErr w:type="gramEnd"/>
       <w:r>
         <w:rPr>
           <w:rFonts w:ascii="Consolas" w:eastAsia="Times New Roman" w:hAnsi="Consolas" w:cs="Times New Roman"/>
@@ -4365,7 +5136,29 @@
           <w:szCs w:val="21"/>
           <w:lang w:eastAsia="en-GB"/>
         </w:rPr>
-        <w:t>  BaseID </w:t>
+        <w:t>  </w:t>
+      </w:r>
+      <w:proofErr w:type="spellStart"/>
+      <w:r>
+        <w:rPr>
+          <w:rFonts w:ascii="Consolas" w:eastAsia="Times New Roman" w:hAnsi="Consolas" w:cs="Times New Roman"/>
+          <w:color w:val="D4D4D4"/>
+          <w:sz w:val="21"/>
+          <w:szCs w:val="21"/>
+          <w:lang w:eastAsia="en-GB"/>
+        </w:rPr>
+        <w:t>BaseID</w:t>
+      </w:r>
+      <w:proofErr w:type="spellEnd"/>
+      <w:r>
+        <w:rPr>
+          <w:rFonts w:ascii="Consolas" w:eastAsia="Times New Roman" w:hAnsi="Consolas" w:cs="Times New Roman"/>
+          <w:color w:val="D4D4D4"/>
+          <w:sz w:val="21"/>
+          <w:szCs w:val="21"/>
+          <w:lang w:eastAsia="en-GB"/>
+        </w:rPr>
+        <w:t> </w:t>
       </w:r>
       <w:r>
         <w:rPr>
@@ -4428,7 +5221,29 @@
           <w:szCs w:val="21"/>
           <w:lang w:eastAsia="en-GB"/>
         </w:rPr>
-        <w:t> (BaseID) </w:t>
+        <w:t> (</w:t>
+      </w:r>
+      <w:proofErr w:type="spellStart"/>
+      <w:r>
+        <w:rPr>
+          <w:rFonts w:ascii="Consolas" w:eastAsia="Times New Roman" w:hAnsi="Consolas" w:cs="Times New Roman"/>
+          <w:color w:val="D4D4D4"/>
+          <w:sz w:val="21"/>
+          <w:szCs w:val="21"/>
+          <w:lang w:eastAsia="en-GB"/>
+        </w:rPr>
+        <w:t>BaseID</w:t>
+      </w:r>
+      <w:proofErr w:type="spellEnd"/>
+      <w:r>
+        <w:rPr>
+          <w:rFonts w:ascii="Consolas" w:eastAsia="Times New Roman" w:hAnsi="Consolas" w:cs="Times New Roman"/>
+          <w:color w:val="D4D4D4"/>
+          <w:sz w:val="21"/>
+          <w:szCs w:val="21"/>
+          <w:lang w:eastAsia="en-GB"/>
+        </w:rPr>
+        <w:t>) </w:t>
       </w:r>
       <w:r>
         <w:rPr>
@@ -4448,7 +5263,29 @@
           <w:szCs w:val="21"/>
           <w:lang w:eastAsia="en-GB"/>
         </w:rPr>
-        <w:t> Base(ID)</w:t>
+        <w:t> </w:t>
+      </w:r>
+      <w:proofErr w:type="gramStart"/>
+      <w:r>
+        <w:rPr>
+          <w:rFonts w:ascii="Consolas" w:eastAsia="Times New Roman" w:hAnsi="Consolas" w:cs="Times New Roman"/>
+          <w:color w:val="D4D4D4"/>
+          <w:sz w:val="21"/>
+          <w:szCs w:val="21"/>
+          <w:lang w:eastAsia="en-GB"/>
+        </w:rPr>
+        <w:t>Base(</w:t>
+      </w:r>
+      <w:proofErr w:type="gramEnd"/>
+      <w:r>
+        <w:rPr>
+          <w:rFonts w:ascii="Consolas" w:eastAsia="Times New Roman" w:hAnsi="Consolas" w:cs="Times New Roman"/>
+          <w:color w:val="D4D4D4"/>
+          <w:sz w:val="21"/>
+          <w:szCs w:val="21"/>
+          <w:lang w:eastAsia="en-GB"/>
+        </w:rPr>
+        <w:t>ID)</w:t>
       </w:r>
     </w:p>
     <w:p>
@@ -4636,7 +5473,29 @@
           <w:szCs w:val="21"/>
           <w:lang w:eastAsia="en-GB"/>
         </w:rPr>
-        <w:t>  StartDate </w:t>
+        <w:t>  </w:t>
+      </w:r>
+      <w:proofErr w:type="spellStart"/>
+      <w:r>
+        <w:rPr>
+          <w:rFonts w:ascii="Consolas" w:eastAsia="Times New Roman" w:hAnsi="Consolas" w:cs="Times New Roman"/>
+          <w:color w:val="D4D4D4"/>
+          <w:sz w:val="21"/>
+          <w:szCs w:val="21"/>
+          <w:lang w:eastAsia="en-GB"/>
+        </w:rPr>
+        <w:t>StartDate</w:t>
+      </w:r>
+      <w:proofErr w:type="spellEnd"/>
+      <w:r>
+        <w:rPr>
+          <w:rFonts w:ascii="Consolas" w:eastAsia="Times New Roman" w:hAnsi="Consolas" w:cs="Times New Roman"/>
+          <w:color w:val="D4D4D4"/>
+          <w:sz w:val="21"/>
+          <w:szCs w:val="21"/>
+          <w:lang w:eastAsia="en-GB"/>
+        </w:rPr>
+        <w:t> </w:t>
       </w:r>
       <w:r>
         <w:rPr>
@@ -4699,7 +5558,29 @@
           <w:szCs w:val="21"/>
           <w:lang w:eastAsia="en-GB"/>
         </w:rPr>
-        <w:t>  EndDate </w:t>
+        <w:t>  </w:t>
+      </w:r>
+      <w:proofErr w:type="spellStart"/>
+      <w:r>
+        <w:rPr>
+          <w:rFonts w:ascii="Consolas" w:eastAsia="Times New Roman" w:hAnsi="Consolas" w:cs="Times New Roman"/>
+          <w:color w:val="D4D4D4"/>
+          <w:sz w:val="21"/>
+          <w:szCs w:val="21"/>
+          <w:lang w:eastAsia="en-GB"/>
+        </w:rPr>
+        <w:t>EndDate</w:t>
+      </w:r>
+      <w:proofErr w:type="spellEnd"/>
+      <w:r>
+        <w:rPr>
+          <w:rFonts w:ascii="Consolas" w:eastAsia="Times New Roman" w:hAnsi="Consolas" w:cs="Times New Roman"/>
+          <w:color w:val="D4D4D4"/>
+          <w:sz w:val="21"/>
+          <w:szCs w:val="21"/>
+          <w:lang w:eastAsia="en-GB"/>
+        </w:rPr>
+        <w:t> </w:t>
       </w:r>
       <w:r>
         <w:rPr>
@@ -4908,7 +5789,29 @@
           <w:szCs w:val="21"/>
           <w:lang w:eastAsia="en-GB"/>
         </w:rPr>
-        <w:t>  VehicleID </w:t>
+        <w:t>  </w:t>
+      </w:r>
+      <w:proofErr w:type="spellStart"/>
+      <w:r>
+        <w:rPr>
+          <w:rFonts w:ascii="Consolas" w:eastAsia="Times New Roman" w:hAnsi="Consolas" w:cs="Times New Roman"/>
+          <w:color w:val="D4D4D4"/>
+          <w:sz w:val="21"/>
+          <w:szCs w:val="21"/>
+          <w:lang w:eastAsia="en-GB"/>
+        </w:rPr>
+        <w:t>VehicleID</w:t>
+      </w:r>
+      <w:proofErr w:type="spellEnd"/>
+      <w:r>
+        <w:rPr>
+          <w:rFonts w:ascii="Consolas" w:eastAsia="Times New Roman" w:hAnsi="Consolas" w:cs="Times New Roman"/>
+          <w:color w:val="D4D4D4"/>
+          <w:sz w:val="21"/>
+          <w:szCs w:val="21"/>
+          <w:lang w:eastAsia="en-GB"/>
+        </w:rPr>
+        <w:t> </w:t>
       </w:r>
       <w:r>
         <w:rPr>
@@ -4953,6 +5856,7 @@
         </w:rPr>
         <w:t>  SSN </w:t>
       </w:r>
+      <w:proofErr w:type="gramStart"/>
       <w:r>
         <w:rPr>
           <w:rFonts w:ascii="Consolas" w:eastAsia="Times New Roman" w:hAnsi="Consolas" w:cs="Times New Roman"/>
@@ -4973,6 +5877,7 @@
         </w:rPr>
         <w:t>(</w:t>
       </w:r>
+      <w:proofErr w:type="gramEnd"/>
       <w:r>
         <w:rPr>
           <w:rFonts w:ascii="Consolas" w:eastAsia="Times New Roman" w:hAnsi="Consolas" w:cs="Times New Roman"/>
@@ -5054,7 +5959,29 @@
           <w:szCs w:val="21"/>
           <w:lang w:eastAsia="en-GB"/>
         </w:rPr>
-        <w:t> Client(SSN),</w:t>
+        <w:t> </w:t>
+      </w:r>
+      <w:proofErr w:type="gramStart"/>
+      <w:r>
+        <w:rPr>
+          <w:rFonts w:ascii="Consolas" w:eastAsia="Times New Roman" w:hAnsi="Consolas" w:cs="Times New Roman"/>
+          <w:color w:val="D4D4D4"/>
+          <w:sz w:val="21"/>
+          <w:szCs w:val="21"/>
+          <w:lang w:eastAsia="en-GB"/>
+        </w:rPr>
+        <w:t>Client(</w:t>
+      </w:r>
+      <w:proofErr w:type="gramEnd"/>
+      <w:r>
+        <w:rPr>
+          <w:rFonts w:ascii="Consolas" w:eastAsia="Times New Roman" w:hAnsi="Consolas" w:cs="Times New Roman"/>
+          <w:color w:val="D4D4D4"/>
+          <w:sz w:val="21"/>
+          <w:szCs w:val="21"/>
+          <w:lang w:eastAsia="en-GB"/>
+        </w:rPr>
+        <w:t>SSN),</w:t>
       </w:r>
     </w:p>
     <w:p>
@@ -5097,7 +6024,29 @@
           <w:szCs w:val="21"/>
           <w:lang w:eastAsia="en-GB"/>
         </w:rPr>
-        <w:t> (VehicleID) </w:t>
+        <w:t> (</w:t>
+      </w:r>
+      <w:proofErr w:type="spellStart"/>
+      <w:r>
+        <w:rPr>
+          <w:rFonts w:ascii="Consolas" w:eastAsia="Times New Roman" w:hAnsi="Consolas" w:cs="Times New Roman"/>
+          <w:color w:val="D4D4D4"/>
+          <w:sz w:val="21"/>
+          <w:szCs w:val="21"/>
+          <w:lang w:eastAsia="en-GB"/>
+        </w:rPr>
+        <w:t>VehicleID</w:t>
+      </w:r>
+      <w:proofErr w:type="spellEnd"/>
+      <w:r>
+        <w:rPr>
+          <w:rFonts w:ascii="Consolas" w:eastAsia="Times New Roman" w:hAnsi="Consolas" w:cs="Times New Roman"/>
+          <w:color w:val="D4D4D4"/>
+          <w:sz w:val="21"/>
+          <w:szCs w:val="21"/>
+          <w:lang w:eastAsia="en-GB"/>
+        </w:rPr>
+        <w:t>) </w:t>
       </w:r>
       <w:r>
         <w:rPr>
@@ -5117,7 +6066,29 @@
           <w:szCs w:val="21"/>
           <w:lang w:eastAsia="en-GB"/>
         </w:rPr>
-        <w:t> Vehicle(ID)</w:t>
+        <w:t> </w:t>
+      </w:r>
+      <w:proofErr w:type="gramStart"/>
+      <w:r>
+        <w:rPr>
+          <w:rFonts w:ascii="Consolas" w:eastAsia="Times New Roman" w:hAnsi="Consolas" w:cs="Times New Roman"/>
+          <w:color w:val="D4D4D4"/>
+          <w:sz w:val="21"/>
+          <w:szCs w:val="21"/>
+          <w:lang w:eastAsia="en-GB"/>
+        </w:rPr>
+        <w:t>Vehicle(</w:t>
+      </w:r>
+      <w:proofErr w:type="gramEnd"/>
+      <w:r>
+        <w:rPr>
+          <w:rFonts w:ascii="Consolas" w:eastAsia="Times New Roman" w:hAnsi="Consolas" w:cs="Times New Roman"/>
+          <w:color w:val="D4D4D4"/>
+          <w:sz w:val="21"/>
+          <w:szCs w:val="21"/>
+          <w:lang w:eastAsia="en-GB"/>
+        </w:rPr>
+        <w:t>ID)</w:t>
       </w:r>
     </w:p>
     <w:p>
@@ -5209,8 +6180,31 @@
           <w:szCs w:val="21"/>
           <w:lang w:eastAsia="en-GB"/>
         </w:rPr>
-        <w:t>  ClientID </w:t>
-      </w:r>
+        <w:t>  </w:t>
+      </w:r>
+      <w:proofErr w:type="spellStart"/>
+      <w:r>
+        <w:rPr>
+          <w:rFonts w:ascii="Consolas" w:eastAsia="Times New Roman" w:hAnsi="Consolas" w:cs="Times New Roman"/>
+          <w:color w:val="D4D4D4"/>
+          <w:sz w:val="21"/>
+          <w:szCs w:val="21"/>
+          <w:lang w:eastAsia="en-GB"/>
+        </w:rPr>
+        <w:t>ClientID</w:t>
+      </w:r>
+      <w:proofErr w:type="spellEnd"/>
+      <w:r>
+        <w:rPr>
+          <w:rFonts w:ascii="Consolas" w:eastAsia="Times New Roman" w:hAnsi="Consolas" w:cs="Times New Roman"/>
+          <w:color w:val="D4D4D4"/>
+          <w:sz w:val="21"/>
+          <w:szCs w:val="21"/>
+          <w:lang w:eastAsia="en-GB"/>
+        </w:rPr>
+        <w:t> </w:t>
+      </w:r>
+      <w:proofErr w:type="gramStart"/>
       <w:r>
         <w:rPr>
           <w:rFonts w:ascii="Consolas" w:eastAsia="Times New Roman" w:hAnsi="Consolas" w:cs="Times New Roman"/>
@@ -5231,6 +6225,7 @@
         </w:rPr>
         <w:t>(</w:t>
       </w:r>
+      <w:proofErr w:type="gramEnd"/>
       <w:r>
         <w:rPr>
           <w:rFonts w:ascii="Consolas" w:eastAsia="Times New Roman" w:hAnsi="Consolas" w:cs="Times New Roman"/>
@@ -5272,7 +6267,29 @@
           <w:szCs w:val="21"/>
           <w:lang w:eastAsia="en-GB"/>
         </w:rPr>
-        <w:t>  VehicleID </w:t>
+        <w:t>  </w:t>
+      </w:r>
+      <w:proofErr w:type="spellStart"/>
+      <w:r>
+        <w:rPr>
+          <w:rFonts w:ascii="Consolas" w:eastAsia="Times New Roman" w:hAnsi="Consolas" w:cs="Times New Roman"/>
+          <w:color w:val="D4D4D4"/>
+          <w:sz w:val="21"/>
+          <w:szCs w:val="21"/>
+          <w:lang w:eastAsia="en-GB"/>
+        </w:rPr>
+        <w:t>VehicleID</w:t>
+      </w:r>
+      <w:proofErr w:type="spellEnd"/>
+      <w:r>
+        <w:rPr>
+          <w:rFonts w:ascii="Consolas" w:eastAsia="Times New Roman" w:hAnsi="Consolas" w:cs="Times New Roman"/>
+          <w:color w:val="D4D4D4"/>
+          <w:sz w:val="21"/>
+          <w:szCs w:val="21"/>
+          <w:lang w:eastAsia="en-GB"/>
+        </w:rPr>
+        <w:t> </w:t>
       </w:r>
       <w:r>
         <w:rPr>
@@ -5335,7 +6352,29 @@
           <w:szCs w:val="21"/>
           <w:lang w:eastAsia="en-GB"/>
         </w:rPr>
-        <w:t> (VehicleID) </w:t>
+        <w:t> (</w:t>
+      </w:r>
+      <w:proofErr w:type="spellStart"/>
+      <w:r>
+        <w:rPr>
+          <w:rFonts w:ascii="Consolas" w:eastAsia="Times New Roman" w:hAnsi="Consolas" w:cs="Times New Roman"/>
+          <w:color w:val="D4D4D4"/>
+          <w:sz w:val="21"/>
+          <w:szCs w:val="21"/>
+          <w:lang w:eastAsia="en-GB"/>
+        </w:rPr>
+        <w:t>VehicleID</w:t>
+      </w:r>
+      <w:proofErr w:type="spellEnd"/>
+      <w:r>
+        <w:rPr>
+          <w:rFonts w:ascii="Consolas" w:eastAsia="Times New Roman" w:hAnsi="Consolas" w:cs="Times New Roman"/>
+          <w:color w:val="D4D4D4"/>
+          <w:sz w:val="21"/>
+          <w:szCs w:val="21"/>
+          <w:lang w:eastAsia="en-GB"/>
+        </w:rPr>
+        <w:t>) </w:t>
       </w:r>
       <w:r>
         <w:rPr>
@@ -5355,7 +6394,29 @@
           <w:szCs w:val="21"/>
           <w:lang w:eastAsia="en-GB"/>
         </w:rPr>
-        <w:t> Vehicle(ID),</w:t>
+        <w:t> </w:t>
+      </w:r>
+      <w:proofErr w:type="gramStart"/>
+      <w:r>
+        <w:rPr>
+          <w:rFonts w:ascii="Consolas" w:eastAsia="Times New Roman" w:hAnsi="Consolas" w:cs="Times New Roman"/>
+          <w:color w:val="D4D4D4"/>
+          <w:sz w:val="21"/>
+          <w:szCs w:val="21"/>
+          <w:lang w:eastAsia="en-GB"/>
+        </w:rPr>
+        <w:t>Vehicle(</w:t>
+      </w:r>
+      <w:proofErr w:type="gramEnd"/>
+      <w:r>
+        <w:rPr>
+          <w:rFonts w:ascii="Consolas" w:eastAsia="Times New Roman" w:hAnsi="Consolas" w:cs="Times New Roman"/>
+          <w:color w:val="D4D4D4"/>
+          <w:sz w:val="21"/>
+          <w:szCs w:val="21"/>
+          <w:lang w:eastAsia="en-GB"/>
+        </w:rPr>
+        <w:t>ID),</w:t>
       </w:r>
     </w:p>
     <w:p>
@@ -5398,7 +6459,29 @@
           <w:szCs w:val="21"/>
           <w:lang w:eastAsia="en-GB"/>
         </w:rPr>
-        <w:t> (ClientID),</w:t>
+        <w:t> (</w:t>
+      </w:r>
+      <w:proofErr w:type="spellStart"/>
+      <w:r>
+        <w:rPr>
+          <w:rFonts w:ascii="Consolas" w:eastAsia="Times New Roman" w:hAnsi="Consolas" w:cs="Times New Roman"/>
+          <w:color w:val="D4D4D4"/>
+          <w:sz w:val="21"/>
+          <w:szCs w:val="21"/>
+          <w:lang w:eastAsia="en-GB"/>
+        </w:rPr>
+        <w:t>ClientID</w:t>
+      </w:r>
+      <w:proofErr w:type="spellEnd"/>
+      <w:r>
+        <w:rPr>
+          <w:rFonts w:ascii="Consolas" w:eastAsia="Times New Roman" w:hAnsi="Consolas" w:cs="Times New Roman"/>
+          <w:color w:val="D4D4D4"/>
+          <w:sz w:val="21"/>
+          <w:szCs w:val="21"/>
+          <w:lang w:eastAsia="en-GB"/>
+        </w:rPr>
+        <w:t>),</w:t>
       </w:r>
     </w:p>
     <w:p>
@@ -5441,7 +6524,29 @@
           <w:szCs w:val="21"/>
           <w:lang w:eastAsia="en-GB"/>
         </w:rPr>
-        <w:t> (ClientID) </w:t>
+        <w:t> (</w:t>
+      </w:r>
+      <w:proofErr w:type="spellStart"/>
+      <w:r>
+        <w:rPr>
+          <w:rFonts w:ascii="Consolas" w:eastAsia="Times New Roman" w:hAnsi="Consolas" w:cs="Times New Roman"/>
+          <w:color w:val="D4D4D4"/>
+          <w:sz w:val="21"/>
+          <w:szCs w:val="21"/>
+          <w:lang w:eastAsia="en-GB"/>
+        </w:rPr>
+        <w:t>ClientID</w:t>
+      </w:r>
+      <w:proofErr w:type="spellEnd"/>
+      <w:r>
+        <w:rPr>
+          <w:rFonts w:ascii="Consolas" w:eastAsia="Times New Roman" w:hAnsi="Consolas" w:cs="Times New Roman"/>
+          <w:color w:val="D4D4D4"/>
+          <w:sz w:val="21"/>
+          <w:szCs w:val="21"/>
+          <w:lang w:eastAsia="en-GB"/>
+        </w:rPr>
+        <w:t>) </w:t>
       </w:r>
       <w:r>
         <w:rPr>
@@ -5461,7 +6566,29 @@
           <w:szCs w:val="21"/>
           <w:lang w:eastAsia="en-GB"/>
         </w:rPr>
-        <w:t> Client(SSN),</w:t>
+        <w:t> </w:t>
+      </w:r>
+      <w:proofErr w:type="gramStart"/>
+      <w:r>
+        <w:rPr>
+          <w:rFonts w:ascii="Consolas" w:eastAsia="Times New Roman" w:hAnsi="Consolas" w:cs="Times New Roman"/>
+          <w:color w:val="D4D4D4"/>
+          <w:sz w:val="21"/>
+          <w:szCs w:val="21"/>
+          <w:lang w:eastAsia="en-GB"/>
+        </w:rPr>
+        <w:t>Client(</w:t>
+      </w:r>
+      <w:proofErr w:type="gramEnd"/>
+      <w:r>
+        <w:rPr>
+          <w:rFonts w:ascii="Consolas" w:eastAsia="Times New Roman" w:hAnsi="Consolas" w:cs="Times New Roman"/>
+          <w:color w:val="D4D4D4"/>
+          <w:sz w:val="21"/>
+          <w:szCs w:val="21"/>
+          <w:lang w:eastAsia="en-GB"/>
+        </w:rPr>
+        <w:t>SSN),</w:t>
       </w:r>
     </w:p>
     <w:p>
@@ -5486,6 +6613,7 @@
         </w:rPr>
         <w:t>  Type </w:t>
       </w:r>
+      <w:proofErr w:type="gramStart"/>
       <w:r>
         <w:rPr>
           <w:rFonts w:ascii="Consolas" w:eastAsia="Times New Roman" w:hAnsi="Consolas" w:cs="Times New Roman"/>
@@ -5506,6 +6634,7 @@
         </w:rPr>
         <w:t>(</w:t>
       </w:r>
+      <w:proofErr w:type="gramEnd"/>
       <w:r>
         <w:rPr>
           <w:rFonts w:ascii="Consolas" w:eastAsia="Times New Roman" w:hAnsi="Consolas" w:cs="Times New Roman"/>
@@ -5547,7 +6676,29 @@
           <w:szCs w:val="21"/>
           <w:lang w:eastAsia="en-GB"/>
         </w:rPr>
-        <w:t>  Age TINYINT</w:t>
+        <w:t>  </w:t>
+      </w:r>
+      <w:proofErr w:type="spellStart"/>
+      <w:r>
+        <w:rPr>
+          <w:rFonts w:ascii="Consolas" w:eastAsia="Times New Roman" w:hAnsi="Consolas" w:cs="Times New Roman"/>
+          <w:color w:val="D4D4D4"/>
+          <w:sz w:val="21"/>
+          <w:szCs w:val="21"/>
+          <w:lang w:eastAsia="en-GB"/>
+        </w:rPr>
+        <w:t>Age</w:t>
+      </w:r>
+      <w:proofErr w:type="spellEnd"/>
+      <w:r>
+        <w:rPr>
+          <w:rFonts w:ascii="Consolas" w:eastAsia="Times New Roman" w:hAnsi="Consolas" w:cs="Times New Roman"/>
+          <w:color w:val="D4D4D4"/>
+          <w:sz w:val="21"/>
+          <w:szCs w:val="21"/>
+          <w:lang w:eastAsia="en-GB"/>
+        </w:rPr>
+        <w:t> TINYINT</w:t>
       </w:r>
     </w:p>
     <w:p>
@@ -5725,7 +6876,29 @@
           <w:szCs w:val="21"/>
           <w:lang w:eastAsia="en-GB"/>
         </w:rPr>
-        <w:t>  BookID </w:t>
+        <w:t>  </w:t>
+      </w:r>
+      <w:proofErr w:type="spellStart"/>
+      <w:r>
+        <w:rPr>
+          <w:rFonts w:ascii="Consolas" w:eastAsia="Times New Roman" w:hAnsi="Consolas" w:cs="Times New Roman"/>
+          <w:color w:val="D4D4D4"/>
+          <w:sz w:val="21"/>
+          <w:szCs w:val="21"/>
+          <w:lang w:eastAsia="en-GB"/>
+        </w:rPr>
+        <w:t>BookID</w:t>
+      </w:r>
+      <w:proofErr w:type="spellEnd"/>
+      <w:r>
+        <w:rPr>
+          <w:rFonts w:ascii="Consolas" w:eastAsia="Times New Roman" w:hAnsi="Consolas" w:cs="Times New Roman"/>
+          <w:color w:val="D4D4D4"/>
+          <w:sz w:val="21"/>
+          <w:szCs w:val="21"/>
+          <w:lang w:eastAsia="en-GB"/>
+        </w:rPr>
+        <w:t> </w:t>
       </w:r>
       <w:r>
         <w:rPr>
@@ -5788,7 +6961,29 @@
           <w:szCs w:val="21"/>
           <w:lang w:eastAsia="en-GB"/>
         </w:rPr>
-        <w:t> (BookID) </w:t>
+        <w:t> (</w:t>
+      </w:r>
+      <w:proofErr w:type="spellStart"/>
+      <w:r>
+        <w:rPr>
+          <w:rFonts w:ascii="Consolas" w:eastAsia="Times New Roman" w:hAnsi="Consolas" w:cs="Times New Roman"/>
+          <w:color w:val="D4D4D4"/>
+          <w:sz w:val="21"/>
+          <w:szCs w:val="21"/>
+          <w:lang w:eastAsia="en-GB"/>
+        </w:rPr>
+        <w:t>BookID</w:t>
+      </w:r>
+      <w:proofErr w:type="spellEnd"/>
+      <w:r>
+        <w:rPr>
+          <w:rFonts w:ascii="Consolas" w:eastAsia="Times New Roman" w:hAnsi="Consolas" w:cs="Times New Roman"/>
+          <w:color w:val="D4D4D4"/>
+          <w:sz w:val="21"/>
+          <w:szCs w:val="21"/>
+          <w:lang w:eastAsia="en-GB"/>
+        </w:rPr>
+        <w:t>) </w:t>
       </w:r>
       <w:r>
         <w:rPr>
@@ -5808,7 +7003,29 @@
           <w:szCs w:val="21"/>
           <w:lang w:eastAsia="en-GB"/>
         </w:rPr>
-        <w:t> Booking(ID),</w:t>
+        <w:t> </w:t>
+      </w:r>
+      <w:proofErr w:type="gramStart"/>
+      <w:r>
+        <w:rPr>
+          <w:rFonts w:ascii="Consolas" w:eastAsia="Times New Roman" w:hAnsi="Consolas" w:cs="Times New Roman"/>
+          <w:color w:val="D4D4D4"/>
+          <w:sz w:val="21"/>
+          <w:szCs w:val="21"/>
+          <w:lang w:eastAsia="en-GB"/>
+        </w:rPr>
+        <w:t>Booking(</w:t>
+      </w:r>
+      <w:proofErr w:type="gramEnd"/>
+      <w:r>
+        <w:rPr>
+          <w:rFonts w:ascii="Consolas" w:eastAsia="Times New Roman" w:hAnsi="Consolas" w:cs="Times New Roman"/>
+          <w:color w:val="D4D4D4"/>
+          <w:sz w:val="21"/>
+          <w:szCs w:val="21"/>
+          <w:lang w:eastAsia="en-GB"/>
+        </w:rPr>
+        <w:t>ID),</w:t>
       </w:r>
     </w:p>
     <w:p>
@@ -5841,17 +7058,51 @@
           <w:szCs w:val="21"/>
           <w:lang w:eastAsia="en-GB"/>
         </w:rPr>
-        <w:t>Primary KEY</w:t>
-      </w:r>
-      <w:r>
-        <w:rPr>
-          <w:rFonts w:ascii="Consolas" w:eastAsia="Times New Roman" w:hAnsi="Consolas" w:cs="Times New Roman"/>
-          <w:color w:val="D4D4D4"/>
-          <w:sz w:val="21"/>
-          <w:szCs w:val="21"/>
-          <w:lang w:eastAsia="en-GB"/>
-        </w:rPr>
-        <w:t>(BookID, Price)</w:t>
+        <w:t>Primary </w:t>
+      </w:r>
+      <w:proofErr w:type="gramStart"/>
+      <w:r>
+        <w:rPr>
+          <w:rFonts w:ascii="Consolas" w:eastAsia="Times New Roman" w:hAnsi="Consolas" w:cs="Times New Roman"/>
+          <w:color w:val="569CD6"/>
+          <w:sz w:val="21"/>
+          <w:szCs w:val="21"/>
+          <w:lang w:eastAsia="en-GB"/>
+        </w:rPr>
+        <w:t>KEY</w:t>
+      </w:r>
+      <w:r>
+        <w:rPr>
+          <w:rFonts w:ascii="Consolas" w:eastAsia="Times New Roman" w:hAnsi="Consolas" w:cs="Times New Roman"/>
+          <w:color w:val="D4D4D4"/>
+          <w:sz w:val="21"/>
+          <w:szCs w:val="21"/>
+          <w:lang w:eastAsia="en-GB"/>
+        </w:rPr>
+        <w:t>(</w:t>
+      </w:r>
+      <w:proofErr w:type="spellStart"/>
+      <w:proofErr w:type="gramEnd"/>
+      <w:r>
+        <w:rPr>
+          <w:rFonts w:ascii="Consolas" w:eastAsia="Times New Roman" w:hAnsi="Consolas" w:cs="Times New Roman"/>
+          <w:color w:val="D4D4D4"/>
+          <w:sz w:val="21"/>
+          <w:szCs w:val="21"/>
+          <w:lang w:eastAsia="en-GB"/>
+        </w:rPr>
+        <w:t>BookID</w:t>
+      </w:r>
+      <w:proofErr w:type="spellEnd"/>
+      <w:r>
+        <w:rPr>
+          <w:rFonts w:ascii="Consolas" w:eastAsia="Times New Roman" w:hAnsi="Consolas" w:cs="Times New Roman"/>
+          <w:color w:val="D4D4D4"/>
+          <w:sz w:val="21"/>
+          <w:szCs w:val="21"/>
+          <w:lang w:eastAsia="en-GB"/>
+        </w:rPr>
+        <w:t>, Price)</w:t>
       </w:r>
     </w:p>
     <w:p>
@@ -5945,6 +7196,7 @@
         </w:rPr>
         <w:t>  SSN </w:t>
       </w:r>
+      <w:proofErr w:type="gramStart"/>
       <w:r>
         <w:rPr>
           <w:rFonts w:ascii="Consolas" w:eastAsia="Times New Roman" w:hAnsi="Consolas" w:cs="Times New Roman"/>
@@ -5965,6 +7217,7 @@
         </w:rPr>
         <w:t>(</w:t>
       </w:r>
+      <w:proofErr w:type="gramEnd"/>
       <w:r>
         <w:rPr>
           <w:rFonts w:ascii="Consolas" w:eastAsia="Times New Roman" w:hAnsi="Consolas" w:cs="Times New Roman"/>
@@ -6006,7 +7259,29 @@
           <w:szCs w:val="21"/>
           <w:lang w:eastAsia="en-GB"/>
         </w:rPr>
-        <w:t>  BookID </w:t>
+        <w:t>  </w:t>
+      </w:r>
+      <w:proofErr w:type="spellStart"/>
+      <w:r>
+        <w:rPr>
+          <w:rFonts w:ascii="Consolas" w:eastAsia="Times New Roman" w:hAnsi="Consolas" w:cs="Times New Roman"/>
+          <w:color w:val="D4D4D4"/>
+          <w:sz w:val="21"/>
+          <w:szCs w:val="21"/>
+          <w:lang w:eastAsia="en-GB"/>
+        </w:rPr>
+        <w:t>BookID</w:t>
+      </w:r>
+      <w:proofErr w:type="spellEnd"/>
+      <w:r>
+        <w:rPr>
+          <w:rFonts w:ascii="Consolas" w:eastAsia="Times New Roman" w:hAnsi="Consolas" w:cs="Times New Roman"/>
+          <w:color w:val="D4D4D4"/>
+          <w:sz w:val="21"/>
+          <w:szCs w:val="21"/>
+          <w:lang w:eastAsia="en-GB"/>
+        </w:rPr>
+        <w:t> </w:t>
       </w:r>
       <w:r>
         <w:rPr>
@@ -6089,7 +7364,29 @@
           <w:szCs w:val="21"/>
           <w:lang w:eastAsia="en-GB"/>
         </w:rPr>
-        <w:t> Client(SSN),</w:t>
+        <w:t> </w:t>
+      </w:r>
+      <w:proofErr w:type="gramStart"/>
+      <w:r>
+        <w:rPr>
+          <w:rFonts w:ascii="Consolas" w:eastAsia="Times New Roman" w:hAnsi="Consolas" w:cs="Times New Roman"/>
+          <w:color w:val="D4D4D4"/>
+          <w:sz w:val="21"/>
+          <w:szCs w:val="21"/>
+          <w:lang w:eastAsia="en-GB"/>
+        </w:rPr>
+        <w:t>Client(</w:t>
+      </w:r>
+      <w:proofErr w:type="gramEnd"/>
+      <w:r>
+        <w:rPr>
+          <w:rFonts w:ascii="Consolas" w:eastAsia="Times New Roman" w:hAnsi="Consolas" w:cs="Times New Roman"/>
+          <w:color w:val="D4D4D4"/>
+          <w:sz w:val="21"/>
+          <w:szCs w:val="21"/>
+          <w:lang w:eastAsia="en-GB"/>
+        </w:rPr>
+        <w:t>SSN),</w:t>
       </w:r>
     </w:p>
     <w:p>
@@ -6132,7 +7429,29 @@
           <w:szCs w:val="21"/>
           <w:lang w:eastAsia="en-GB"/>
         </w:rPr>
-        <w:t> (BookID) </w:t>
+        <w:t> (</w:t>
+      </w:r>
+      <w:proofErr w:type="spellStart"/>
+      <w:r>
+        <w:rPr>
+          <w:rFonts w:ascii="Consolas" w:eastAsia="Times New Roman" w:hAnsi="Consolas" w:cs="Times New Roman"/>
+          <w:color w:val="D4D4D4"/>
+          <w:sz w:val="21"/>
+          <w:szCs w:val="21"/>
+          <w:lang w:eastAsia="en-GB"/>
+        </w:rPr>
+        <w:t>BookID</w:t>
+      </w:r>
+      <w:proofErr w:type="spellEnd"/>
+      <w:r>
+        <w:rPr>
+          <w:rFonts w:ascii="Consolas" w:eastAsia="Times New Roman" w:hAnsi="Consolas" w:cs="Times New Roman"/>
+          <w:color w:val="D4D4D4"/>
+          <w:sz w:val="21"/>
+          <w:szCs w:val="21"/>
+          <w:lang w:eastAsia="en-GB"/>
+        </w:rPr>
+        <w:t>) </w:t>
       </w:r>
       <w:r>
         <w:rPr>
@@ -6152,7 +7471,29 @@
           <w:szCs w:val="21"/>
           <w:lang w:eastAsia="en-GB"/>
         </w:rPr>
-        <w:t> Booking(ID),</w:t>
+        <w:t> </w:t>
+      </w:r>
+      <w:proofErr w:type="gramStart"/>
+      <w:r>
+        <w:rPr>
+          <w:rFonts w:ascii="Consolas" w:eastAsia="Times New Roman" w:hAnsi="Consolas" w:cs="Times New Roman"/>
+          <w:color w:val="D4D4D4"/>
+          <w:sz w:val="21"/>
+          <w:szCs w:val="21"/>
+          <w:lang w:eastAsia="en-GB"/>
+        </w:rPr>
+        <w:t>Booking(</w:t>
+      </w:r>
+      <w:proofErr w:type="gramEnd"/>
+      <w:r>
+        <w:rPr>
+          <w:rFonts w:ascii="Consolas" w:eastAsia="Times New Roman" w:hAnsi="Consolas" w:cs="Times New Roman"/>
+          <w:color w:val="D4D4D4"/>
+          <w:sz w:val="21"/>
+          <w:szCs w:val="21"/>
+          <w:lang w:eastAsia="en-GB"/>
+        </w:rPr>
+        <w:t>ID),</w:t>
       </w:r>
     </w:p>
     <w:p>
@@ -6185,17 +7526,51 @@
           <w:szCs w:val="21"/>
           <w:lang w:eastAsia="en-GB"/>
         </w:rPr>
-        <w:t>Primary KEY</w:t>
-      </w:r>
-      <w:r>
-        <w:rPr>
-          <w:rFonts w:ascii="Consolas" w:eastAsia="Times New Roman" w:hAnsi="Consolas" w:cs="Times New Roman"/>
-          <w:color w:val="D4D4D4"/>
-          <w:sz w:val="21"/>
-          <w:szCs w:val="21"/>
-          <w:lang w:eastAsia="en-GB"/>
-        </w:rPr>
-        <w:t>(BookID, SSN)</w:t>
+        <w:t>Primary </w:t>
+      </w:r>
+      <w:proofErr w:type="gramStart"/>
+      <w:r>
+        <w:rPr>
+          <w:rFonts w:ascii="Consolas" w:eastAsia="Times New Roman" w:hAnsi="Consolas" w:cs="Times New Roman"/>
+          <w:color w:val="569CD6"/>
+          <w:sz w:val="21"/>
+          <w:szCs w:val="21"/>
+          <w:lang w:eastAsia="en-GB"/>
+        </w:rPr>
+        <w:t>KEY</w:t>
+      </w:r>
+      <w:r>
+        <w:rPr>
+          <w:rFonts w:ascii="Consolas" w:eastAsia="Times New Roman" w:hAnsi="Consolas" w:cs="Times New Roman"/>
+          <w:color w:val="D4D4D4"/>
+          <w:sz w:val="21"/>
+          <w:szCs w:val="21"/>
+          <w:lang w:eastAsia="en-GB"/>
+        </w:rPr>
+        <w:t>(</w:t>
+      </w:r>
+      <w:proofErr w:type="spellStart"/>
+      <w:proofErr w:type="gramEnd"/>
+      <w:r>
+        <w:rPr>
+          <w:rFonts w:ascii="Consolas" w:eastAsia="Times New Roman" w:hAnsi="Consolas" w:cs="Times New Roman"/>
+          <w:color w:val="D4D4D4"/>
+          <w:sz w:val="21"/>
+          <w:szCs w:val="21"/>
+          <w:lang w:eastAsia="en-GB"/>
+        </w:rPr>
+        <w:t>BookID</w:t>
+      </w:r>
+      <w:proofErr w:type="spellEnd"/>
+      <w:r>
+        <w:rPr>
+          <w:rFonts w:ascii="Consolas" w:eastAsia="Times New Roman" w:hAnsi="Consolas" w:cs="Times New Roman"/>
+          <w:color w:val="D4D4D4"/>
+          <w:sz w:val="21"/>
+          <w:szCs w:val="21"/>
+          <w:lang w:eastAsia="en-GB"/>
+        </w:rPr>
+        <w:t>, SSN)</w:t>
       </w:r>
     </w:p>
     <w:p>
@@ -6326,6 +7701,7 @@
           <w:lang w:eastAsia="en-GB"/>
         </w:rPr>
       </w:pPr>
+      <w:proofErr w:type="gramStart"/>
       <w:r>
         <w:rPr>
           <w:rFonts w:ascii="Consolas" w:eastAsia="Times New Roman" w:hAnsi="Consolas" w:cs="Times New Roman"/>
@@ -6334,21 +7710,9 @@
           <w:szCs w:val="21"/>
           <w:lang w:eastAsia="en-GB"/>
         </w:rPr>
-        <w:t>makes up the recursive relation. It has many to one relationship</w:t>
-      </w:r>
-    </w:p>
-    <w:p>
-      <w:pPr>
-        <w:shd w:val="clear" w:color="auto" w:fill="1E1E1E"/>
-        <w:spacing w:after="0" w:line="285" w:lineRule="atLeast"/>
-        <w:rPr>
-          <w:rFonts w:ascii="Consolas" w:eastAsia="Times New Roman" w:hAnsi="Consolas" w:cs="Times New Roman"/>
-          <w:color w:val="D4D4D4"/>
-          <w:sz w:val="18"/>
-          <w:szCs w:val="21"/>
-          <w:lang w:eastAsia="en-GB"/>
-        </w:rPr>
-      </w:pPr>
+        <w:t>makes</w:t>
+      </w:r>
+      <w:proofErr w:type="gramEnd"/>
       <w:r>
         <w:rPr>
           <w:rFonts w:ascii="Consolas" w:eastAsia="Times New Roman" w:hAnsi="Consolas" w:cs="Times New Roman"/>
@@ -6357,34 +7721,22 @@
           <w:szCs w:val="21"/>
           <w:lang w:eastAsia="en-GB"/>
         </w:rPr>
-        <w:t>with base.</w:t>
-      </w:r>
-    </w:p>
-    <w:p>
-      <w:pPr>
-        <w:shd w:val="clear" w:color="auto" w:fill="1E1E1E"/>
-        <w:spacing w:after="0" w:line="285" w:lineRule="atLeast"/>
-        <w:rPr>
-          <w:rFonts w:ascii="Consolas" w:eastAsia="Times New Roman" w:hAnsi="Consolas" w:cs="Times New Roman"/>
-          <w:color w:val="D4D4D4"/>
-          <w:sz w:val="18"/>
-          <w:szCs w:val="21"/>
-          <w:lang w:eastAsia="en-GB"/>
-        </w:rPr>
-      </w:pPr>
-    </w:p>
-    <w:p>
-      <w:pPr>
-        <w:shd w:val="clear" w:color="auto" w:fill="1E1E1E"/>
-        <w:spacing w:after="0" w:line="285" w:lineRule="atLeast"/>
-        <w:rPr>
-          <w:rFonts w:ascii="Consolas" w:eastAsia="Times New Roman" w:hAnsi="Consolas" w:cs="Times New Roman"/>
-          <w:color w:val="D4D4D4"/>
-          <w:sz w:val="18"/>
-          <w:szCs w:val="21"/>
-          <w:lang w:eastAsia="en-GB"/>
-        </w:rPr>
-      </w:pPr>
+        <w:t> up the recursive relation. It has many to one relationship</w:t>
+      </w:r>
+    </w:p>
+    <w:p>
+      <w:pPr>
+        <w:shd w:val="clear" w:color="auto" w:fill="1E1E1E"/>
+        <w:spacing w:after="0" w:line="285" w:lineRule="atLeast"/>
+        <w:rPr>
+          <w:rFonts w:ascii="Consolas" w:eastAsia="Times New Roman" w:hAnsi="Consolas" w:cs="Times New Roman"/>
+          <w:color w:val="D4D4D4"/>
+          <w:sz w:val="18"/>
+          <w:szCs w:val="21"/>
+          <w:lang w:eastAsia="en-GB"/>
+        </w:rPr>
+      </w:pPr>
+      <w:proofErr w:type="gramStart"/>
       <w:r>
         <w:rPr>
           <w:rFonts w:ascii="Consolas" w:eastAsia="Times New Roman" w:hAnsi="Consolas" w:cs="Times New Roman"/>
@@ -6393,6 +7745,53 @@
           <w:szCs w:val="21"/>
           <w:lang w:eastAsia="en-GB"/>
         </w:rPr>
+        <w:t>with</w:t>
+      </w:r>
+      <w:proofErr w:type="gramEnd"/>
+      <w:r>
+        <w:rPr>
+          <w:rFonts w:ascii="Consolas" w:eastAsia="Times New Roman" w:hAnsi="Consolas" w:cs="Times New Roman"/>
+          <w:color w:val="6A9955"/>
+          <w:sz w:val="18"/>
+          <w:szCs w:val="21"/>
+          <w:lang w:eastAsia="en-GB"/>
+        </w:rPr>
+        <w:t> base.</w:t>
+      </w:r>
+    </w:p>
+    <w:p>
+      <w:pPr>
+        <w:shd w:val="clear" w:color="auto" w:fill="1E1E1E"/>
+        <w:spacing w:after="0" w:line="285" w:lineRule="atLeast"/>
+        <w:rPr>
+          <w:rFonts w:ascii="Consolas" w:eastAsia="Times New Roman" w:hAnsi="Consolas" w:cs="Times New Roman"/>
+          <w:color w:val="D4D4D4"/>
+          <w:sz w:val="18"/>
+          <w:szCs w:val="21"/>
+          <w:lang w:eastAsia="en-GB"/>
+        </w:rPr>
+      </w:pPr>
+    </w:p>
+    <w:p>
+      <w:pPr>
+        <w:shd w:val="clear" w:color="auto" w:fill="1E1E1E"/>
+        <w:spacing w:after="0" w:line="285" w:lineRule="atLeast"/>
+        <w:rPr>
+          <w:rFonts w:ascii="Consolas" w:eastAsia="Times New Roman" w:hAnsi="Consolas" w:cs="Times New Roman"/>
+          <w:color w:val="D4D4D4"/>
+          <w:sz w:val="18"/>
+          <w:szCs w:val="21"/>
+          <w:lang w:eastAsia="en-GB"/>
+        </w:rPr>
+      </w:pPr>
+      <w:r>
+        <w:rPr>
+          <w:rFonts w:ascii="Consolas" w:eastAsia="Times New Roman" w:hAnsi="Consolas" w:cs="Times New Roman"/>
+          <w:color w:val="6A9955"/>
+          <w:sz w:val="18"/>
+          <w:szCs w:val="21"/>
+          <w:lang w:eastAsia="en-GB"/>
+        </w:rPr>
         <w:t>**Base**</w:t>
       </w:r>
     </w:p>
@@ -6490,6 +7889,7 @@
           <w:lang w:eastAsia="en-GB"/>
         </w:rPr>
       </w:pPr>
+      <w:proofErr w:type="gramStart"/>
       <w:r>
         <w:rPr>
           <w:rFonts w:ascii="Consolas" w:eastAsia="Times New Roman" w:hAnsi="Consolas" w:cs="Times New Roman"/>
@@ -6498,34 +7898,9 @@
           <w:szCs w:val="21"/>
           <w:lang w:eastAsia="en-GB"/>
         </w:rPr>
-        <w:t>relationship with Base entity.</w:t>
-      </w:r>
-    </w:p>
-    <w:p>
-      <w:pPr>
-        <w:shd w:val="clear" w:color="auto" w:fill="1E1E1E"/>
-        <w:spacing w:after="0" w:line="285" w:lineRule="atLeast"/>
-        <w:rPr>
-          <w:rFonts w:ascii="Consolas" w:eastAsia="Times New Roman" w:hAnsi="Consolas" w:cs="Times New Roman"/>
-          <w:color w:val="D4D4D4"/>
-          <w:sz w:val="18"/>
-          <w:szCs w:val="21"/>
-          <w:lang w:eastAsia="en-GB"/>
-        </w:rPr>
-      </w:pPr>
-    </w:p>
-    <w:p>
-      <w:pPr>
-        <w:shd w:val="clear" w:color="auto" w:fill="1E1E1E"/>
-        <w:spacing w:after="0" w:line="285" w:lineRule="atLeast"/>
-        <w:rPr>
-          <w:rFonts w:ascii="Consolas" w:eastAsia="Times New Roman" w:hAnsi="Consolas" w:cs="Times New Roman"/>
-          <w:color w:val="D4D4D4"/>
-          <w:sz w:val="18"/>
-          <w:szCs w:val="21"/>
-          <w:lang w:eastAsia="en-GB"/>
-        </w:rPr>
-      </w:pPr>
+        <w:t>relationship</w:t>
+      </w:r>
+      <w:proofErr w:type="gramEnd"/>
       <w:r>
         <w:rPr>
           <w:rFonts w:ascii="Consolas" w:eastAsia="Times New Roman" w:hAnsi="Consolas" w:cs="Times New Roman"/>
@@ -6534,6 +7909,42 @@
           <w:szCs w:val="21"/>
           <w:lang w:eastAsia="en-GB"/>
         </w:rPr>
+        <w:t> with Base entity.</w:t>
+      </w:r>
+    </w:p>
+    <w:p>
+      <w:pPr>
+        <w:shd w:val="clear" w:color="auto" w:fill="1E1E1E"/>
+        <w:spacing w:after="0" w:line="285" w:lineRule="atLeast"/>
+        <w:rPr>
+          <w:rFonts w:ascii="Consolas" w:eastAsia="Times New Roman" w:hAnsi="Consolas" w:cs="Times New Roman"/>
+          <w:color w:val="D4D4D4"/>
+          <w:sz w:val="18"/>
+          <w:szCs w:val="21"/>
+          <w:lang w:eastAsia="en-GB"/>
+        </w:rPr>
+      </w:pPr>
+    </w:p>
+    <w:p>
+      <w:pPr>
+        <w:shd w:val="clear" w:color="auto" w:fill="1E1E1E"/>
+        <w:spacing w:after="0" w:line="285" w:lineRule="atLeast"/>
+        <w:rPr>
+          <w:rFonts w:ascii="Consolas" w:eastAsia="Times New Roman" w:hAnsi="Consolas" w:cs="Times New Roman"/>
+          <w:color w:val="D4D4D4"/>
+          <w:sz w:val="18"/>
+          <w:szCs w:val="21"/>
+          <w:lang w:eastAsia="en-GB"/>
+        </w:rPr>
+      </w:pPr>
+      <w:r>
+        <w:rPr>
+          <w:rFonts w:ascii="Consolas" w:eastAsia="Times New Roman" w:hAnsi="Consolas" w:cs="Times New Roman"/>
+          <w:color w:val="6A9955"/>
+          <w:sz w:val="18"/>
+          <w:szCs w:val="21"/>
+          <w:lang w:eastAsia="en-GB"/>
+        </w:rPr>
         <w:t>**Booking**</w:t>
       </w:r>
     </w:p>
@@ -6748,34 +8159,9 @@
           <w:szCs w:val="21"/>
           <w:lang w:eastAsia="en-GB"/>
         </w:rPr>
-        <w:t> is calculated with (EndDate - StartDate) </w:t>
-      </w:r>
-    </w:p>
-    <w:p>
-      <w:pPr>
-        <w:shd w:val="clear" w:color="auto" w:fill="1E1E1E"/>
-        <w:spacing w:after="0" w:line="285" w:lineRule="atLeast"/>
-        <w:rPr>
-          <w:rFonts w:ascii="Consolas" w:eastAsia="Times New Roman" w:hAnsi="Consolas" w:cs="Times New Roman"/>
-          <w:color w:val="D4D4D4"/>
-          <w:sz w:val="18"/>
-          <w:szCs w:val="21"/>
-          <w:lang w:eastAsia="en-GB"/>
-        </w:rPr>
-      </w:pPr>
-    </w:p>
-    <w:p>
-      <w:pPr>
-        <w:shd w:val="clear" w:color="auto" w:fill="1E1E1E"/>
-        <w:spacing w:after="0" w:line="285" w:lineRule="atLeast"/>
-        <w:rPr>
-          <w:rFonts w:ascii="Consolas" w:eastAsia="Times New Roman" w:hAnsi="Consolas" w:cs="Times New Roman"/>
-          <w:color w:val="D4D4D4"/>
-          <w:sz w:val="18"/>
-          <w:szCs w:val="21"/>
-          <w:lang w:eastAsia="en-GB"/>
-        </w:rPr>
-      </w:pPr>
+        <w:t> is calculated with (</w:t>
+      </w:r>
+      <w:proofErr w:type="spellStart"/>
       <w:r>
         <w:rPr>
           <w:rFonts w:ascii="Consolas" w:eastAsia="Times New Roman" w:hAnsi="Consolas" w:cs="Times New Roman"/>
@@ -6784,6 +8170,75 @@
           <w:szCs w:val="21"/>
           <w:lang w:eastAsia="en-GB"/>
         </w:rPr>
+        <w:t>EndDate</w:t>
+      </w:r>
+      <w:proofErr w:type="spellEnd"/>
+      <w:r>
+        <w:rPr>
+          <w:rFonts w:ascii="Consolas" w:eastAsia="Times New Roman" w:hAnsi="Consolas" w:cs="Times New Roman"/>
+          <w:color w:val="6A9955"/>
+          <w:sz w:val="18"/>
+          <w:szCs w:val="21"/>
+          <w:lang w:eastAsia="en-GB"/>
+        </w:rPr>
+        <w:t> - </w:t>
+      </w:r>
+      <w:proofErr w:type="spellStart"/>
+      <w:r>
+        <w:rPr>
+          <w:rFonts w:ascii="Consolas" w:eastAsia="Times New Roman" w:hAnsi="Consolas" w:cs="Times New Roman"/>
+          <w:color w:val="6A9955"/>
+          <w:sz w:val="18"/>
+          <w:szCs w:val="21"/>
+          <w:lang w:eastAsia="en-GB"/>
+        </w:rPr>
+        <w:t>StartDate</w:t>
+      </w:r>
+      <w:proofErr w:type="spellEnd"/>
+      <w:r>
+        <w:rPr>
+          <w:rFonts w:ascii="Consolas" w:eastAsia="Times New Roman" w:hAnsi="Consolas" w:cs="Times New Roman"/>
+          <w:color w:val="6A9955"/>
+          <w:sz w:val="18"/>
+          <w:szCs w:val="21"/>
+          <w:lang w:eastAsia="en-GB"/>
+        </w:rPr>
+        <w:t>) </w:t>
+      </w:r>
+    </w:p>
+    <w:p>
+      <w:pPr>
+        <w:shd w:val="clear" w:color="auto" w:fill="1E1E1E"/>
+        <w:spacing w:after="0" w:line="285" w:lineRule="atLeast"/>
+        <w:rPr>
+          <w:rFonts w:ascii="Consolas" w:eastAsia="Times New Roman" w:hAnsi="Consolas" w:cs="Times New Roman"/>
+          <w:color w:val="D4D4D4"/>
+          <w:sz w:val="18"/>
+          <w:szCs w:val="21"/>
+          <w:lang w:eastAsia="en-GB"/>
+        </w:rPr>
+      </w:pPr>
+    </w:p>
+    <w:p>
+      <w:pPr>
+        <w:shd w:val="clear" w:color="auto" w:fill="1E1E1E"/>
+        <w:spacing w:after="0" w:line="285" w:lineRule="atLeast"/>
+        <w:rPr>
+          <w:rFonts w:ascii="Consolas" w:eastAsia="Times New Roman" w:hAnsi="Consolas" w:cs="Times New Roman"/>
+          <w:color w:val="D4D4D4"/>
+          <w:sz w:val="18"/>
+          <w:szCs w:val="21"/>
+          <w:lang w:eastAsia="en-GB"/>
+        </w:rPr>
+      </w:pPr>
+      <w:r>
+        <w:rPr>
+          <w:rFonts w:ascii="Consolas" w:eastAsia="Times New Roman" w:hAnsi="Consolas" w:cs="Times New Roman"/>
+          <w:color w:val="6A9955"/>
+          <w:sz w:val="18"/>
+          <w:szCs w:val="21"/>
+          <w:lang w:eastAsia="en-GB"/>
+        </w:rPr>
         <w:t>The price and discount columns are calculated using the cost column from the vehicle table and</w:t>
       </w:r>
     </w:p>
@@ -7340,21 +8795,9 @@
           <w:szCs w:val="21"/>
           <w:lang w:eastAsia="en-GB"/>
         </w:rPr>
-        <w:t>Age works around a check function which uses the datediff() function to get the current date with </w:t>
-      </w:r>
-    </w:p>
-    <w:p>
-      <w:pPr>
-        <w:shd w:val="clear" w:color="auto" w:fill="1E1E1E"/>
-        <w:spacing w:after="0" w:line="285" w:lineRule="atLeast"/>
-        <w:rPr>
-          <w:rFonts w:ascii="Consolas" w:eastAsia="Times New Roman" w:hAnsi="Consolas" w:cs="Times New Roman"/>
-          <w:color w:val="D4D4D4"/>
-          <w:sz w:val="18"/>
-          <w:szCs w:val="21"/>
-          <w:lang w:eastAsia="en-GB"/>
-        </w:rPr>
-      </w:pPr>
+        <w:t>Age works around a check function which uses the </w:t>
+      </w:r>
+      <w:proofErr w:type="gramStart"/>
       <w:r>
         <w:rPr>
           <w:rFonts w:ascii="Consolas" w:eastAsia="Times New Roman" w:hAnsi="Consolas" w:cs="Times New Roman"/>
@@ -7363,21 +8806,9 @@
           <w:szCs w:val="21"/>
           <w:lang w:eastAsia="en-GB"/>
         </w:rPr>
-        <w:t>getdate()</w:t>
-      </w:r>
-    </w:p>
-    <w:p>
-      <w:pPr>
-        <w:shd w:val="clear" w:color="auto" w:fill="1E1E1E"/>
-        <w:spacing w:after="0" w:line="285" w:lineRule="atLeast"/>
-        <w:rPr>
-          <w:rFonts w:ascii="Consolas" w:eastAsia="Times New Roman" w:hAnsi="Consolas" w:cs="Times New Roman"/>
-          <w:color w:val="D4D4D4"/>
-          <w:sz w:val="18"/>
-          <w:szCs w:val="21"/>
-          <w:lang w:eastAsia="en-GB"/>
-        </w:rPr>
-      </w:pPr>
+        <w:t>datediff(</w:t>
+      </w:r>
+      <w:proofErr w:type="gramEnd"/>
       <w:r>
         <w:rPr>
           <w:rFonts w:ascii="Consolas" w:eastAsia="Times New Roman" w:hAnsi="Consolas" w:cs="Times New Roman"/>
@@ -7386,6 +8817,66 @@
           <w:szCs w:val="21"/>
           <w:lang w:eastAsia="en-GB"/>
         </w:rPr>
+        <w:t>) function to get the current date with </w:t>
+      </w:r>
+    </w:p>
+    <w:p>
+      <w:pPr>
+        <w:shd w:val="clear" w:color="auto" w:fill="1E1E1E"/>
+        <w:spacing w:after="0" w:line="285" w:lineRule="atLeast"/>
+        <w:rPr>
+          <w:rFonts w:ascii="Consolas" w:eastAsia="Times New Roman" w:hAnsi="Consolas" w:cs="Times New Roman"/>
+          <w:color w:val="D4D4D4"/>
+          <w:sz w:val="18"/>
+          <w:szCs w:val="21"/>
+          <w:lang w:eastAsia="en-GB"/>
+        </w:rPr>
+      </w:pPr>
+      <w:proofErr w:type="spellStart"/>
+      <w:proofErr w:type="gramStart"/>
+      <w:r>
+        <w:rPr>
+          <w:rFonts w:ascii="Consolas" w:eastAsia="Times New Roman" w:hAnsi="Consolas" w:cs="Times New Roman"/>
+          <w:color w:val="6A9955"/>
+          <w:sz w:val="18"/>
+          <w:szCs w:val="21"/>
+          <w:lang w:eastAsia="en-GB"/>
+        </w:rPr>
+        <w:t>getdate</w:t>
+      </w:r>
+      <w:proofErr w:type="spellEnd"/>
+      <w:r>
+        <w:rPr>
+          <w:rFonts w:ascii="Consolas" w:eastAsia="Times New Roman" w:hAnsi="Consolas" w:cs="Times New Roman"/>
+          <w:color w:val="6A9955"/>
+          <w:sz w:val="18"/>
+          <w:szCs w:val="21"/>
+          <w:lang w:eastAsia="en-GB"/>
+        </w:rPr>
+        <w:t>()</w:t>
+      </w:r>
+      <w:proofErr w:type="gramEnd"/>
+    </w:p>
+    <w:p>
+      <w:pPr>
+        <w:shd w:val="clear" w:color="auto" w:fill="1E1E1E"/>
+        <w:spacing w:after="0" w:line="285" w:lineRule="atLeast"/>
+        <w:rPr>
+          <w:rFonts w:ascii="Consolas" w:eastAsia="Times New Roman" w:hAnsi="Consolas" w:cs="Times New Roman"/>
+          <w:color w:val="D4D4D4"/>
+          <w:sz w:val="18"/>
+          <w:szCs w:val="21"/>
+          <w:lang w:eastAsia="en-GB"/>
+        </w:rPr>
+      </w:pPr>
+      <w:r>
+        <w:rPr>
+          <w:rFonts w:ascii="Consolas" w:eastAsia="Times New Roman" w:hAnsi="Consolas" w:cs="Times New Roman"/>
+          <w:color w:val="6A9955"/>
+          <w:sz w:val="18"/>
+          <w:szCs w:val="21"/>
+          <w:lang w:eastAsia="en-GB"/>
+        </w:rPr>
         <w:t>And</w:t>
       </w:r>
       <w:r>
@@ -7514,10 +9005,16 @@
     <w:p>
       <w:pPr>
         <w:pStyle w:val="Heading1"/>
-      </w:pPr>
-      <w:bookmarkStart w:id="4" w:name="_T4_–_Indexes"/>
-      <w:bookmarkEnd w:id="4"/>
-      <w:r>
+        <w:rPr>
+          <w:sz w:val="36"/>
+        </w:rPr>
+      </w:pPr>
+      <w:bookmarkStart w:id="5" w:name="_T4_–_Indexes"/>
+      <w:bookmarkEnd w:id="5"/>
+      <w:r>
+        <w:rPr>
+          <w:sz w:val="36"/>
+        </w:rPr>
         <w:lastRenderedPageBreak/>
         <w:t>T4 – Indexes</w:t>
       </w:r>
@@ -7573,7 +9070,29 @@
           <w:szCs w:val="21"/>
           <w:lang w:eastAsia="en-GB"/>
         </w:rPr>
-        <w:t> Employee(FirstName, LastName, BaseID);</w:t>
+        <w:t> </w:t>
+      </w:r>
+      <w:proofErr w:type="gramStart"/>
+      <w:r>
+        <w:rPr>
+          <w:rFonts w:ascii="Consolas" w:eastAsia="Times New Roman" w:hAnsi="Consolas" w:cs="Times New Roman"/>
+          <w:color w:val="D4D4D4"/>
+          <w:sz w:val="21"/>
+          <w:szCs w:val="21"/>
+          <w:lang w:eastAsia="en-GB"/>
+        </w:rPr>
+        <w:t>Employee(</w:t>
+      </w:r>
+      <w:proofErr w:type="gramEnd"/>
+      <w:r>
+        <w:rPr>
+          <w:rFonts w:ascii="Consolas" w:eastAsia="Times New Roman" w:hAnsi="Consolas" w:cs="Times New Roman"/>
+          <w:color w:val="D4D4D4"/>
+          <w:sz w:val="21"/>
+          <w:szCs w:val="21"/>
+          <w:lang w:eastAsia="en-GB"/>
+        </w:rPr>
+        <w:t>FirstName, LastName, BaseID);</w:t>
       </w:r>
     </w:p>
     <w:p>
@@ -7606,7 +9125,29 @@
           <w:szCs w:val="21"/>
           <w:lang w:eastAsia="en-GB"/>
         </w:rPr>
-        <w:t> INDEX BookingDetails </w:t>
+        <w:t> INDEX </w:t>
+      </w:r>
+      <w:proofErr w:type="spellStart"/>
+      <w:r>
+        <w:rPr>
+          <w:rFonts w:ascii="Consolas" w:eastAsia="Times New Roman" w:hAnsi="Consolas" w:cs="Times New Roman"/>
+          <w:color w:val="D4D4D4"/>
+          <w:sz w:val="21"/>
+          <w:szCs w:val="21"/>
+          <w:lang w:eastAsia="en-GB"/>
+        </w:rPr>
+        <w:t>BookingDetails</w:t>
+      </w:r>
+      <w:proofErr w:type="spellEnd"/>
+      <w:r>
+        <w:rPr>
+          <w:rFonts w:ascii="Consolas" w:eastAsia="Times New Roman" w:hAnsi="Consolas" w:cs="Times New Roman"/>
+          <w:color w:val="D4D4D4"/>
+          <w:sz w:val="21"/>
+          <w:szCs w:val="21"/>
+          <w:lang w:eastAsia="en-GB"/>
+        </w:rPr>
+        <w:t> </w:t>
       </w:r>
       <w:r>
         <w:rPr>
@@ -7626,7 +9167,51 @@
           <w:szCs w:val="21"/>
           <w:lang w:eastAsia="en-GB"/>
         </w:rPr>
-        <w:t> Booking(SSN, VehicleID, </w:t>
+        <w:t> </w:t>
+      </w:r>
+      <w:proofErr w:type="gramStart"/>
+      <w:r>
+        <w:rPr>
+          <w:rFonts w:ascii="Consolas" w:eastAsia="Times New Roman" w:hAnsi="Consolas" w:cs="Times New Roman"/>
+          <w:color w:val="D4D4D4"/>
+          <w:sz w:val="21"/>
+          <w:szCs w:val="21"/>
+          <w:lang w:eastAsia="en-GB"/>
+        </w:rPr>
+        <w:t>Booking(</w:t>
+      </w:r>
+      <w:proofErr w:type="gramEnd"/>
+      <w:r>
+        <w:rPr>
+          <w:rFonts w:ascii="Consolas" w:eastAsia="Times New Roman" w:hAnsi="Consolas" w:cs="Times New Roman"/>
+          <w:color w:val="D4D4D4"/>
+          <w:sz w:val="21"/>
+          <w:szCs w:val="21"/>
+          <w:lang w:eastAsia="en-GB"/>
+        </w:rPr>
+        <w:t>SSN, </w:t>
+      </w:r>
+      <w:proofErr w:type="spellStart"/>
+      <w:r>
+        <w:rPr>
+          <w:rFonts w:ascii="Consolas" w:eastAsia="Times New Roman" w:hAnsi="Consolas" w:cs="Times New Roman"/>
+          <w:color w:val="D4D4D4"/>
+          <w:sz w:val="21"/>
+          <w:szCs w:val="21"/>
+          <w:lang w:eastAsia="en-GB"/>
+        </w:rPr>
+        <w:t>VehicleID</w:t>
+      </w:r>
+      <w:proofErr w:type="spellEnd"/>
+      <w:r>
+        <w:rPr>
+          <w:rFonts w:ascii="Consolas" w:eastAsia="Times New Roman" w:hAnsi="Consolas" w:cs="Times New Roman"/>
+          <w:color w:val="D4D4D4"/>
+          <w:sz w:val="21"/>
+          <w:szCs w:val="21"/>
+          <w:lang w:eastAsia="en-GB"/>
+        </w:rPr>
+        <w:t>, </w:t>
       </w:r>
       <w:r>
         <w:rPr>
@@ -7699,7 +9284,29 @@
           <w:szCs w:val="21"/>
           <w:lang w:eastAsia="en-GB"/>
         </w:rPr>
-        <w:t> Vehicle(Name, Type, Availability, Cost);</w:t>
+        <w:t> </w:t>
+      </w:r>
+      <w:proofErr w:type="gramStart"/>
+      <w:r>
+        <w:rPr>
+          <w:rFonts w:ascii="Consolas" w:eastAsia="Times New Roman" w:hAnsi="Consolas" w:cs="Times New Roman"/>
+          <w:color w:val="D4D4D4"/>
+          <w:sz w:val="21"/>
+          <w:szCs w:val="21"/>
+          <w:lang w:eastAsia="en-GB"/>
+        </w:rPr>
+        <w:t>Vehicle(</w:t>
+      </w:r>
+      <w:proofErr w:type="gramEnd"/>
+      <w:r>
+        <w:rPr>
+          <w:rFonts w:ascii="Consolas" w:eastAsia="Times New Roman" w:hAnsi="Consolas" w:cs="Times New Roman"/>
+          <w:color w:val="D4D4D4"/>
+          <w:sz w:val="21"/>
+          <w:szCs w:val="21"/>
+          <w:lang w:eastAsia="en-GB"/>
+        </w:rPr>
+        <w:t>Name, Type, Availability, Cost);</w:t>
       </w:r>
     </w:p>
     <w:p>
@@ -7752,7 +9359,29 @@
           <w:szCs w:val="21"/>
           <w:lang w:eastAsia="en-GB"/>
         </w:rPr>
-        <w:t> Client(FirstName,LastName,Age,Mobile,Email);</w:t>
+        <w:t> </w:t>
+      </w:r>
+      <w:proofErr w:type="gramStart"/>
+      <w:r>
+        <w:rPr>
+          <w:rFonts w:ascii="Consolas" w:eastAsia="Times New Roman" w:hAnsi="Consolas" w:cs="Times New Roman"/>
+          <w:color w:val="D4D4D4"/>
+          <w:sz w:val="21"/>
+          <w:szCs w:val="21"/>
+          <w:lang w:eastAsia="en-GB"/>
+        </w:rPr>
+        <w:t>Client(</w:t>
+      </w:r>
+      <w:proofErr w:type="gramEnd"/>
+      <w:r>
+        <w:rPr>
+          <w:rFonts w:ascii="Consolas" w:eastAsia="Times New Roman" w:hAnsi="Consolas" w:cs="Times New Roman"/>
+          <w:color w:val="D4D4D4"/>
+          <w:sz w:val="21"/>
+          <w:szCs w:val="21"/>
+          <w:lang w:eastAsia="en-GB"/>
+        </w:rPr>
+        <w:t>FirstName,LastName,Age,Mobile,Email);</w:t>
       </w:r>
     </w:p>
     <w:p>
@@ -7805,7 +9434,63 @@
           <w:szCs w:val="21"/>
           <w:lang w:eastAsia="en-GB"/>
         </w:rPr>
-        <w:t> Address(StreetName, City, PostCode);</w:t>
+        <w:t> </w:t>
+      </w:r>
+      <w:proofErr w:type="gramStart"/>
+      <w:r>
+        <w:rPr>
+          <w:rFonts w:ascii="Consolas" w:eastAsia="Times New Roman" w:hAnsi="Consolas" w:cs="Times New Roman"/>
+          <w:color w:val="D4D4D4"/>
+          <w:sz w:val="21"/>
+          <w:szCs w:val="21"/>
+          <w:lang w:eastAsia="en-GB"/>
+        </w:rPr>
+        <w:t>Address(</w:t>
+      </w:r>
+      <w:proofErr w:type="spellStart"/>
+      <w:proofErr w:type="gramEnd"/>
+      <w:r>
+        <w:rPr>
+          <w:rFonts w:ascii="Consolas" w:eastAsia="Times New Roman" w:hAnsi="Consolas" w:cs="Times New Roman"/>
+          <w:color w:val="D4D4D4"/>
+          <w:sz w:val="21"/>
+          <w:szCs w:val="21"/>
+          <w:lang w:eastAsia="en-GB"/>
+        </w:rPr>
+        <w:t>StreetName</w:t>
+      </w:r>
+      <w:proofErr w:type="spellEnd"/>
+      <w:r>
+        <w:rPr>
+          <w:rFonts w:ascii="Consolas" w:eastAsia="Times New Roman" w:hAnsi="Consolas" w:cs="Times New Roman"/>
+          <w:color w:val="D4D4D4"/>
+          <w:sz w:val="21"/>
+          <w:szCs w:val="21"/>
+          <w:lang w:eastAsia="en-GB"/>
+        </w:rPr>
+        <w:t>, City, </w:t>
+      </w:r>
+      <w:proofErr w:type="spellStart"/>
+      <w:r>
+        <w:rPr>
+          <w:rFonts w:ascii="Consolas" w:eastAsia="Times New Roman" w:hAnsi="Consolas" w:cs="Times New Roman"/>
+          <w:color w:val="D4D4D4"/>
+          <w:sz w:val="21"/>
+          <w:szCs w:val="21"/>
+          <w:lang w:eastAsia="en-GB"/>
+        </w:rPr>
+        <w:t>PostCode</w:t>
+      </w:r>
+      <w:proofErr w:type="spellEnd"/>
+      <w:r>
+        <w:rPr>
+          <w:rFonts w:ascii="Consolas" w:eastAsia="Times New Roman" w:hAnsi="Consolas" w:cs="Times New Roman"/>
+          <w:color w:val="D4D4D4"/>
+          <w:sz w:val="21"/>
+          <w:szCs w:val="21"/>
+          <w:lang w:eastAsia="en-GB"/>
+        </w:rPr>
+        <w:t>);</w:t>
       </w:r>
     </w:p>
     <w:p>
@@ -7864,21 +9549,9 @@
           <w:szCs w:val="21"/>
           <w:lang w:eastAsia="en-GB"/>
         </w:rPr>
-        <w:t>**EmployeeID**</w:t>
-      </w:r>
-    </w:p>
-    <w:p>
-      <w:pPr>
-        <w:shd w:val="clear" w:color="auto" w:fill="1E1E1E"/>
-        <w:spacing w:after="0" w:line="285" w:lineRule="atLeast"/>
-        <w:rPr>
-          <w:rFonts w:ascii="Consolas" w:eastAsia="Times New Roman" w:hAnsi="Consolas" w:cs="Times New Roman"/>
-          <w:color w:val="D4D4D4"/>
-          <w:sz w:val="21"/>
-          <w:szCs w:val="21"/>
-          <w:lang w:eastAsia="en-GB"/>
-        </w:rPr>
-      </w:pPr>
+        <w:t>**</w:t>
+      </w:r>
+      <w:proofErr w:type="spellStart"/>
       <w:r>
         <w:rPr>
           <w:rFonts w:ascii="Consolas" w:eastAsia="Times New Roman" w:hAnsi="Consolas" w:cs="Times New Roman"/>
@@ -7887,6 +9560,40 @@
           <w:szCs w:val="21"/>
           <w:lang w:eastAsia="en-GB"/>
         </w:rPr>
+        <w:t>EmployeeID</w:t>
+      </w:r>
+      <w:proofErr w:type="spellEnd"/>
+      <w:r>
+        <w:rPr>
+          <w:rFonts w:ascii="Consolas" w:eastAsia="Times New Roman" w:hAnsi="Consolas" w:cs="Times New Roman"/>
+          <w:color w:val="6A9955"/>
+          <w:sz w:val="21"/>
+          <w:szCs w:val="21"/>
+          <w:lang w:eastAsia="en-GB"/>
+        </w:rPr>
+        <w:t>**</w:t>
+      </w:r>
+    </w:p>
+    <w:p>
+      <w:pPr>
+        <w:shd w:val="clear" w:color="auto" w:fill="1E1E1E"/>
+        <w:spacing w:after="0" w:line="285" w:lineRule="atLeast"/>
+        <w:rPr>
+          <w:rFonts w:ascii="Consolas" w:eastAsia="Times New Roman" w:hAnsi="Consolas" w:cs="Times New Roman"/>
+          <w:color w:val="D4D4D4"/>
+          <w:sz w:val="21"/>
+          <w:szCs w:val="21"/>
+          <w:lang w:eastAsia="en-GB"/>
+        </w:rPr>
+      </w:pPr>
+      <w:r>
+        <w:rPr>
+          <w:rFonts w:ascii="Consolas" w:eastAsia="Times New Roman" w:hAnsi="Consolas" w:cs="Times New Roman"/>
+          <w:color w:val="6A9955"/>
+          <w:sz w:val="21"/>
+          <w:szCs w:val="21"/>
+          <w:lang w:eastAsia="en-GB"/>
+        </w:rPr>
         <w:t>As the company HW Motors has many bases across UK and are a company focused on expanding</w:t>
       </w:r>
     </w:p>
@@ -7933,21 +9640,9 @@
           <w:szCs w:val="21"/>
           <w:lang w:eastAsia="en-GB"/>
         </w:rPr>
-        <w:t>An index would be useful on the employee's (FirstName, LastName, BaseID) to make it </w:t>
-      </w:r>
-    </w:p>
-    <w:p>
-      <w:pPr>
-        <w:shd w:val="clear" w:color="auto" w:fill="1E1E1E"/>
-        <w:spacing w:after="0" w:line="285" w:lineRule="atLeast"/>
-        <w:rPr>
-          <w:rFonts w:ascii="Consolas" w:eastAsia="Times New Roman" w:hAnsi="Consolas" w:cs="Times New Roman"/>
-          <w:color w:val="D4D4D4"/>
-          <w:sz w:val="21"/>
-          <w:szCs w:val="21"/>
-          <w:lang w:eastAsia="en-GB"/>
-        </w:rPr>
-      </w:pPr>
+        <w:t>An index would be useful on the employee's (FirstName, LastName, </w:t>
+      </w:r>
+      <w:proofErr w:type="gramStart"/>
       <w:r>
         <w:rPr>
           <w:rFonts w:ascii="Consolas" w:eastAsia="Times New Roman" w:hAnsi="Consolas" w:cs="Times New Roman"/>
@@ -7956,6 +9651,40 @@
           <w:szCs w:val="21"/>
           <w:lang w:eastAsia="en-GB"/>
         </w:rPr>
+        <w:t>BaseID</w:t>
+      </w:r>
+      <w:proofErr w:type="gramEnd"/>
+      <w:r>
+        <w:rPr>
+          <w:rFonts w:ascii="Consolas" w:eastAsia="Times New Roman" w:hAnsi="Consolas" w:cs="Times New Roman"/>
+          <w:color w:val="6A9955"/>
+          <w:sz w:val="21"/>
+          <w:szCs w:val="21"/>
+          <w:lang w:eastAsia="en-GB"/>
+        </w:rPr>
+        <w:t>) to make it </w:t>
+      </w:r>
+    </w:p>
+    <w:p>
+      <w:pPr>
+        <w:shd w:val="clear" w:color="auto" w:fill="1E1E1E"/>
+        <w:spacing w:after="0" w:line="285" w:lineRule="atLeast"/>
+        <w:rPr>
+          <w:rFonts w:ascii="Consolas" w:eastAsia="Times New Roman" w:hAnsi="Consolas" w:cs="Times New Roman"/>
+          <w:color w:val="D4D4D4"/>
+          <w:sz w:val="21"/>
+          <w:szCs w:val="21"/>
+          <w:lang w:eastAsia="en-GB"/>
+        </w:rPr>
+      </w:pPr>
+      <w:r>
+        <w:rPr>
+          <w:rFonts w:ascii="Consolas" w:eastAsia="Times New Roman" w:hAnsi="Consolas" w:cs="Times New Roman"/>
+          <w:color w:val="6A9955"/>
+          <w:sz w:val="21"/>
+          <w:szCs w:val="21"/>
+          <w:lang w:eastAsia="en-GB"/>
+        </w:rPr>
         <w:t>Easier to find the employees in the company.</w:t>
       </w:r>
     </w:p>
@@ -7992,21 +9721,9 @@
           <w:szCs w:val="21"/>
           <w:lang w:eastAsia="en-GB"/>
         </w:rPr>
-        <w:t>**BookingDetails**</w:t>
-      </w:r>
-    </w:p>
-    <w:p>
-      <w:pPr>
-        <w:shd w:val="clear" w:color="auto" w:fill="1E1E1E"/>
-        <w:spacing w:after="0" w:line="285" w:lineRule="atLeast"/>
-        <w:rPr>
-          <w:rFonts w:ascii="Consolas" w:eastAsia="Times New Roman" w:hAnsi="Consolas" w:cs="Times New Roman"/>
-          <w:color w:val="D4D4D4"/>
-          <w:sz w:val="21"/>
-          <w:szCs w:val="21"/>
-          <w:lang w:eastAsia="en-GB"/>
-        </w:rPr>
-      </w:pPr>
+        <w:t>**</w:t>
+      </w:r>
+      <w:proofErr w:type="spellStart"/>
       <w:r>
         <w:rPr>
           <w:rFonts w:ascii="Consolas" w:eastAsia="Times New Roman" w:hAnsi="Consolas" w:cs="Times New Roman"/>
@@ -8015,6 +9732,40 @@
           <w:szCs w:val="21"/>
           <w:lang w:eastAsia="en-GB"/>
         </w:rPr>
+        <w:t>BookingDetails</w:t>
+      </w:r>
+      <w:proofErr w:type="spellEnd"/>
+      <w:r>
+        <w:rPr>
+          <w:rFonts w:ascii="Consolas" w:eastAsia="Times New Roman" w:hAnsi="Consolas" w:cs="Times New Roman"/>
+          <w:color w:val="6A9955"/>
+          <w:sz w:val="21"/>
+          <w:szCs w:val="21"/>
+          <w:lang w:eastAsia="en-GB"/>
+        </w:rPr>
+        <w:t>**</w:t>
+      </w:r>
+    </w:p>
+    <w:p>
+      <w:pPr>
+        <w:shd w:val="clear" w:color="auto" w:fill="1E1E1E"/>
+        <w:spacing w:after="0" w:line="285" w:lineRule="atLeast"/>
+        <w:rPr>
+          <w:rFonts w:ascii="Consolas" w:eastAsia="Times New Roman" w:hAnsi="Consolas" w:cs="Times New Roman"/>
+          <w:color w:val="D4D4D4"/>
+          <w:sz w:val="21"/>
+          <w:szCs w:val="21"/>
+          <w:lang w:eastAsia="en-GB"/>
+        </w:rPr>
+      </w:pPr>
+      <w:r>
+        <w:rPr>
+          <w:rFonts w:ascii="Consolas" w:eastAsia="Times New Roman" w:hAnsi="Consolas" w:cs="Times New Roman"/>
+          <w:color w:val="6A9955"/>
+          <w:sz w:val="21"/>
+          <w:szCs w:val="21"/>
+          <w:lang w:eastAsia="en-GB"/>
+        </w:rPr>
         <w:t>HWMotors as an expanding comnpany would have a lot of Bookings with the same client</w:t>
       </w:r>
     </w:p>
@@ -8097,21 +9848,9 @@
           <w:szCs w:val="21"/>
           <w:lang w:eastAsia="en-GB"/>
         </w:rPr>
-        <w:t>**VehicleID**</w:t>
-      </w:r>
-    </w:p>
-    <w:p>
-      <w:pPr>
-        <w:shd w:val="clear" w:color="auto" w:fill="1E1E1E"/>
-        <w:spacing w:after="0" w:line="285" w:lineRule="atLeast"/>
-        <w:rPr>
-          <w:rFonts w:ascii="Consolas" w:eastAsia="Times New Roman" w:hAnsi="Consolas" w:cs="Times New Roman"/>
-          <w:color w:val="D4D4D4"/>
-          <w:sz w:val="21"/>
-          <w:szCs w:val="21"/>
-          <w:lang w:eastAsia="en-GB"/>
-        </w:rPr>
-      </w:pPr>
+        <w:t>**</w:t>
+      </w:r>
+      <w:proofErr w:type="spellStart"/>
       <w:r>
         <w:rPr>
           <w:rFonts w:ascii="Consolas" w:eastAsia="Times New Roman" w:hAnsi="Consolas" w:cs="Times New Roman"/>
@@ -8120,6 +9859,40 @@
           <w:szCs w:val="21"/>
           <w:lang w:eastAsia="en-GB"/>
         </w:rPr>
+        <w:t>VehicleID</w:t>
+      </w:r>
+      <w:proofErr w:type="spellEnd"/>
+      <w:r>
+        <w:rPr>
+          <w:rFonts w:ascii="Consolas" w:eastAsia="Times New Roman" w:hAnsi="Consolas" w:cs="Times New Roman"/>
+          <w:color w:val="6A9955"/>
+          <w:sz w:val="21"/>
+          <w:szCs w:val="21"/>
+          <w:lang w:eastAsia="en-GB"/>
+        </w:rPr>
+        <w:t>**</w:t>
+      </w:r>
+    </w:p>
+    <w:p>
+      <w:pPr>
+        <w:shd w:val="clear" w:color="auto" w:fill="1E1E1E"/>
+        <w:spacing w:after="0" w:line="285" w:lineRule="atLeast"/>
+        <w:rPr>
+          <w:rFonts w:ascii="Consolas" w:eastAsia="Times New Roman" w:hAnsi="Consolas" w:cs="Times New Roman"/>
+          <w:color w:val="D4D4D4"/>
+          <w:sz w:val="21"/>
+          <w:szCs w:val="21"/>
+          <w:lang w:eastAsia="en-GB"/>
+        </w:rPr>
+      </w:pPr>
+      <w:r>
+        <w:rPr>
+          <w:rFonts w:ascii="Consolas" w:eastAsia="Times New Roman" w:hAnsi="Consolas" w:cs="Times New Roman"/>
+          <w:color w:val="6A9955"/>
+          <w:sz w:val="21"/>
+          <w:szCs w:val="21"/>
+          <w:lang w:eastAsia="en-GB"/>
+        </w:rPr>
         <w:t>Would make it easier to find if a specific vehicle is available and if the vehicle type is </w:t>
       </w:r>
     </w:p>
@@ -8179,13 +9952,10 @@
           <w:szCs w:val="21"/>
           <w:lang w:eastAsia="en-GB"/>
         </w:rPr>
-        <w:t>**ClientDetails**</w:t>
-      </w:r>
-    </w:p>
-    <w:p>
-      <w:pPr>
-        <w:shd w:val="clear" w:color="auto" w:fill="1E1E1E"/>
-        <w:spacing w:after="0" w:line="285" w:lineRule="atLeast"/>
+        <w:t>**</w:t>
+      </w:r>
+      <w:proofErr w:type="spellStart"/>
+      <w:r>
         <w:rPr>
           <w:rFonts w:ascii="Consolas" w:eastAsia="Times New Roman" w:hAnsi="Consolas" w:cs="Times New Roman"/>
           <w:color w:val="6A9955"/>
@@ -8193,7 +9963,9 @@
           <w:szCs w:val="21"/>
           <w:lang w:eastAsia="en-GB"/>
         </w:rPr>
-      </w:pPr>
+        <w:t>ClientDetails</w:t>
+      </w:r>
+      <w:proofErr w:type="spellEnd"/>
       <w:r>
         <w:rPr>
           <w:rFonts w:ascii="Consolas" w:eastAsia="Times New Roman" w:hAnsi="Consolas" w:cs="Times New Roman"/>
@@ -8202,6 +9974,29 @@
           <w:szCs w:val="21"/>
           <w:lang w:eastAsia="en-GB"/>
         </w:rPr>
+        <w:t>**</w:t>
+      </w:r>
+    </w:p>
+    <w:p>
+      <w:pPr>
+        <w:shd w:val="clear" w:color="auto" w:fill="1E1E1E"/>
+        <w:spacing w:after="0" w:line="285" w:lineRule="atLeast"/>
+        <w:rPr>
+          <w:rFonts w:ascii="Consolas" w:eastAsia="Times New Roman" w:hAnsi="Consolas" w:cs="Times New Roman"/>
+          <w:color w:val="6A9955"/>
+          <w:sz w:val="21"/>
+          <w:szCs w:val="21"/>
+          <w:lang w:eastAsia="en-GB"/>
+        </w:rPr>
+      </w:pPr>
+      <w:r>
+        <w:rPr>
+          <w:rFonts w:ascii="Consolas" w:eastAsia="Times New Roman" w:hAnsi="Consolas" w:cs="Times New Roman"/>
+          <w:color w:val="6A9955"/>
+          <w:sz w:val="21"/>
+          <w:szCs w:val="21"/>
+          <w:lang w:eastAsia="en-GB"/>
+        </w:rPr>
         <w:t>Similar to EmployeeID as the company is an expanding company with good aims the company </w:t>
       </w:r>
     </w:p>
@@ -8422,7 +10217,51 @@
           <w:szCs w:val="21"/>
           <w:lang w:eastAsia="en-GB"/>
         </w:rPr>
-        <w:t>Search or a specific address using (StreetName, City, PostCode).</w:t>
+        <w:t>Search or a specific address using (</w:t>
+      </w:r>
+      <w:proofErr w:type="spellStart"/>
+      <w:r>
+        <w:rPr>
+          <w:rFonts w:ascii="Consolas" w:eastAsia="Times New Roman" w:hAnsi="Consolas" w:cs="Times New Roman"/>
+          <w:color w:val="6A9955"/>
+          <w:sz w:val="21"/>
+          <w:szCs w:val="21"/>
+          <w:lang w:eastAsia="en-GB"/>
+        </w:rPr>
+        <w:t>StreetName</w:t>
+      </w:r>
+      <w:proofErr w:type="spellEnd"/>
+      <w:r>
+        <w:rPr>
+          <w:rFonts w:ascii="Consolas" w:eastAsia="Times New Roman" w:hAnsi="Consolas" w:cs="Times New Roman"/>
+          <w:color w:val="6A9955"/>
+          <w:sz w:val="21"/>
+          <w:szCs w:val="21"/>
+          <w:lang w:eastAsia="en-GB"/>
+        </w:rPr>
+        <w:t>, City, </w:t>
+      </w:r>
+      <w:proofErr w:type="spellStart"/>
+      <w:r>
+        <w:rPr>
+          <w:rFonts w:ascii="Consolas" w:eastAsia="Times New Roman" w:hAnsi="Consolas" w:cs="Times New Roman"/>
+          <w:color w:val="6A9955"/>
+          <w:sz w:val="21"/>
+          <w:szCs w:val="21"/>
+          <w:lang w:eastAsia="en-GB"/>
+        </w:rPr>
+        <w:t>PostCode</w:t>
+      </w:r>
+      <w:proofErr w:type="spellEnd"/>
+      <w:r>
+        <w:rPr>
+          <w:rFonts w:ascii="Consolas" w:eastAsia="Times New Roman" w:hAnsi="Consolas" w:cs="Times New Roman"/>
+          <w:color w:val="6A9955"/>
+          <w:sz w:val="21"/>
+          <w:szCs w:val="21"/>
+          <w:lang w:eastAsia="en-GB"/>
+        </w:rPr>
+        <w:t>).</w:t>
       </w:r>
     </w:p>
     <w:p>
@@ -8519,8 +10358,8 @@
       <w:pPr>
         <w:pStyle w:val="Heading1"/>
       </w:pPr>
-      <w:bookmarkStart w:id="5" w:name="_Links"/>
-      <w:bookmarkEnd w:id="5"/>
+      <w:bookmarkStart w:id="6" w:name="_Links"/>
+      <w:bookmarkEnd w:id="6"/>
       <w:r>
         <w:lastRenderedPageBreak/>
         <w:t>Links</w:t>
@@ -8614,8 +10453,6 @@
           <w:sz w:val="44"/>
         </w:rPr>
       </w:pPr>
-      <w:bookmarkStart w:id="6" w:name="_GoBack"/>
-      <w:bookmarkEnd w:id="6"/>
     </w:p>
     <w:sectPr>
       <w:pgSz w:w="11906" w:h="16838" w:code="9"/>
@@ -9654,7 +11491,7 @@
 </file>
 
 <file path=customXml/itemProps1.xml><?xml version="1.0" encoding="utf-8"?>
-<ds:datastoreItem xmlns:ds="http://schemas.openxmlformats.org/officeDocument/2006/customXml" ds:itemID="{88279AE1-4183-46DA-9FF9-AFA8559F1958}">
+<ds:datastoreItem xmlns:ds="http://schemas.openxmlformats.org/officeDocument/2006/customXml" ds:itemID="{18A25CCA-0871-4A9A-A297-C8EBD34CA740}">
   <ds:schemaRefs>
     <ds:schemaRef ds:uri="http://schemas.openxmlformats.org/officeDocument/2006/bibliography"/>
   </ds:schemaRefs>

</xml_diff>